<commit_message>
Updated end sem question paper format
</commit_message>
<xml_diff>
--- a/AutomatedQuestionPaper/App_Data/QuestionPapersFormat/endsem.docx
+++ b/AutomatedQuestionPaper/App_Data/QuestionPapersFormat/endsem.docx
@@ -39,7 +39,24 @@
           <w:b/>
           <w:sz w:val="30"/>
         </w:rPr>
-        <w:t>Department of Computer Engineering</w:t>
+        <w:t xml:space="preserve">Department of </w:t>
+      </w:r>
+      <w:r>
+        <w:rPr>
+          <w:rFonts w:ascii="Book Antiqua" w:hAnsi="Book Antiqua"/>
+          <w:b/>
+          <w:bCs/>
+          <w:sz w:val="30"/>
+        </w:rPr>
+        <w:t xml:space="preserve">DEPARTMENT_NAME </w:t>
+      </w:r>
+      <w:r>
+        <w:rPr>
+          <w:rFonts w:ascii="Book Antiqua" w:hAnsi="Book Antiqua"/>
+          <w:b/>
+          <w:sz w:val="30"/>
+        </w:rPr>
+        <w:t>Engineering</w:t>
       </w:r>
     </w:p>
     <w:p>
@@ -58,7 +75,7 @@
           <w:b/>
           <w:sz w:val="26"/>
         </w:rPr>
-        <w:t>Preliminary Examination (October- 201</w:t>
+        <w:t>Mock</w:t>
       </w:r>
       <w:r>
         <w:rPr>
@@ -66,7 +83,7 @@
           <w:b/>
           <w:sz w:val="26"/>
         </w:rPr>
-        <w:t>8</w:t>
+        <w:t xml:space="preserve"> </w:t>
       </w:r>
       <w:r>
         <w:rPr>
@@ -74,66 +91,58 @@
           <w:b/>
           <w:sz w:val="26"/>
         </w:rPr>
-        <w:t>)</w:t>
+        <w:t>End-Sem</w:t>
+      </w:r>
+      <w:r>
+        <w:rPr>
+          <w:rFonts w:ascii="Book Antiqua" w:hAnsi="Book Antiqua"/>
+          <w:b/>
+          <w:sz w:val="26"/>
+        </w:rPr>
+        <w:t xml:space="preserve"> Examination</w:t>
       </w:r>
     </w:p>
     <w:p>
       <w:pPr>
-        <w:spacing w:after="0"/>
+        <w:pStyle w:val="Standard"/>
+        <w:spacing w:line="276" w:lineRule="auto"/>
         <w:jc w:val="center"/>
         <w:rPr>
           <w:rFonts w:ascii="Book Antiqua" w:hAnsi="Book Antiqua"/>
           <w:b/>
-          <w:sz w:val="30"/>
+          <w:bCs/>
         </w:rPr>
       </w:pPr>
       <w:r>
         <w:rPr>
           <w:rFonts w:ascii="Book Antiqua" w:hAnsi="Book Antiqua"/>
           <w:b/>
-          <w:sz w:val="30"/>
-        </w:rPr>
-        <w:t>Pervasive</w:t>
-      </w:r>
-      <w:r>
-        <w:rPr>
-          <w:rFonts w:ascii="Book Antiqua" w:hAnsi="Book Antiqua"/>
-          <w:b/>
-          <w:sz w:val="30"/>
-        </w:rPr>
-        <w:t xml:space="preserve"> &amp; Ubiquitous</w:t>
-      </w:r>
-      <w:r>
-        <w:rPr>
-          <w:rFonts w:ascii="Book Antiqua" w:hAnsi="Book Antiqua"/>
-          <w:b/>
-          <w:sz w:val="30"/>
-        </w:rPr>
-        <w:t xml:space="preserve"> Computing </w:t>
+          <w:bCs/>
+        </w:rPr>
+        <w:t>SUBJECT_NAME</w:t>
       </w:r>
     </w:p>
     <w:p>
       <w:pPr>
-        <w:spacing w:after="0"/>
+        <w:pStyle w:val="Standard"/>
+        <w:spacing w:line="276" w:lineRule="auto"/>
         <w:rPr>
           <w:rFonts w:ascii="Book Antiqua" w:hAnsi="Book Antiqua"/>
           <w:b/>
-          <w:sz w:val="24"/>
+          <w:bCs/>
         </w:rPr>
       </w:pPr>
       <w:r>
         <w:rPr>
           <w:rFonts w:ascii="Book Antiqua" w:hAnsi="Book Antiqua"/>
           <w:b/>
-          <w:sz w:val="24"/>
-        </w:rPr>
-        <w:t xml:space="preserve"> Class: B.E. </w:t>
+        </w:rPr>
+        <w:t>Marks: 70</w:t>
       </w:r>
       <w:r>
         <w:rPr>
           <w:rFonts w:ascii="Book Antiqua" w:hAnsi="Book Antiqua"/>
           <w:b/>
-          <w:sz w:val="24"/>
         </w:rPr>
         <w:tab/>
       </w:r>
@@ -141,15 +150,13 @@
         <w:rPr>
           <w:rFonts w:ascii="Book Antiqua" w:hAnsi="Book Antiqua"/>
           <w:b/>
-          <w:sz w:val="24"/>
-        </w:rPr>
-        <w:t>(A&amp;B)</w:t>
+        </w:rPr>
+        <w:tab/>
       </w:r>
       <w:r>
         <w:rPr>
           <w:rFonts w:ascii="Book Antiqua" w:hAnsi="Book Antiqua"/>
           <w:b/>
-          <w:sz w:val="24"/>
         </w:rPr>
         <w:tab/>
       </w:r>
@@ -157,7 +164,6 @@
         <w:rPr>
           <w:rFonts w:ascii="Book Antiqua" w:hAnsi="Book Antiqua"/>
           <w:b/>
-          <w:sz w:val="24"/>
         </w:rPr>
         <w:tab/>
       </w:r>
@@ -165,7 +171,6 @@
         <w:rPr>
           <w:rFonts w:ascii="Book Antiqua" w:hAnsi="Book Antiqua"/>
           <w:b/>
-          <w:sz w:val="24"/>
         </w:rPr>
         <w:tab/>
       </w:r>
@@ -173,7 +178,6 @@
         <w:rPr>
           <w:rFonts w:ascii="Book Antiqua" w:hAnsi="Book Antiqua"/>
           <w:b/>
-          <w:sz w:val="24"/>
         </w:rPr>
         <w:tab/>
       </w:r>
@@ -181,7 +185,6 @@
         <w:rPr>
           <w:rFonts w:ascii="Book Antiqua" w:hAnsi="Book Antiqua"/>
           <w:b/>
-          <w:sz w:val="24"/>
         </w:rPr>
         <w:tab/>
       </w:r>
@@ -189,7 +192,6 @@
         <w:rPr>
           <w:rFonts w:ascii="Book Antiqua" w:hAnsi="Book Antiqua"/>
           <w:b/>
-          <w:sz w:val="24"/>
         </w:rPr>
         <w:tab/>
       </w:r>
@@ -197,7 +199,6 @@
         <w:rPr>
           <w:rFonts w:ascii="Book Antiqua" w:hAnsi="Book Antiqua"/>
           <w:b/>
-          <w:sz w:val="24"/>
         </w:rPr>
         <w:tab/>
       </w:r>
@@ -205,16 +206,13 @@
         <w:rPr>
           <w:rFonts w:ascii="Book Antiqua" w:hAnsi="Book Antiqua"/>
           <w:b/>
-          <w:sz w:val="24"/>
-        </w:rPr>
-        <w:tab/>
-        <w:t xml:space="preserve">         </w:t>
+        </w:rPr>
+        <w:tab/>
       </w:r>
       <w:r>
         <w:rPr>
           <w:rFonts w:ascii="Book Antiqua" w:hAnsi="Book Antiqua"/>
           <w:b/>
-          <w:sz w:val="24"/>
         </w:rPr>
         <w:tab/>
       </w:r>
@@ -222,19 +220,34 @@
         <w:rPr>
           <w:rFonts w:ascii="Book Antiqua" w:hAnsi="Book Antiqua"/>
           <w:b/>
-          <w:sz w:val="24"/>
-        </w:rPr>
-        <w:tab/>
-        <w:t xml:space="preserve">  </w:t>
+          <w:bCs/>
+        </w:rPr>
+        <w:t xml:space="preserve">Duration: </w:t>
       </w:r>
       <w:r>
         <w:rPr>
           <w:rFonts w:ascii="Book Antiqua" w:hAnsi="Book Antiqua"/>
           <w:b/>
-          <w:sz w:val="24"/>
-        </w:rPr>
-        <w:tab/>
-        <w:t xml:space="preserve">   Marks: 70</w:t>
+          <w:bCs/>
+        </w:rPr>
+        <w:t>3</w:t>
+      </w:r>
+      <w:bookmarkStart w:id="0" w:name="_GoBack"/>
+      <w:bookmarkEnd w:id="0"/>
+      <w:r>
+        <w:rPr>
+          <w:rFonts w:ascii="Book Antiqua" w:hAnsi="Book Antiqua"/>
+          <w:b/>
+          <w:bCs/>
+        </w:rPr>
+        <w:t xml:space="preserve"> Hour</w:t>
+      </w:r>
+      <w:r>
+        <w:rPr>
+          <w:rFonts w:ascii="Book Antiqua" w:hAnsi="Book Antiqua"/>
+          <w:b/>
+        </w:rPr>
+        <w:t xml:space="preserve"> </w:t>
       </w:r>
     </w:p>
     <w:p>
@@ -260,21 +273,104 @@
           <w:rFonts w:ascii="Book Antiqua" w:hAnsi="Book Antiqua"/>
           <w:sz w:val="24"/>
         </w:rPr>
-        <w:t>Q.1.a)</w:t>
-      </w:r>
-      <w:r>
-        <w:rPr>
-          <w:rFonts w:ascii="Book Antiqua" w:hAnsi="Book Antiqua"/>
-          <w:sz w:val="24"/>
-        </w:rPr>
-        <w:tab/>
-      </w:r>
-      <w:r>
-        <w:rPr>
-          <w:rFonts w:ascii="Book Antiqua" w:hAnsi="Book Antiqua"/>
-          <w:sz w:val="24"/>
-        </w:rPr>
-        <w:t>What are the key characteristics of Pervasive Computing?</w:t>
+        <w:t>Q.1</w:t>
+      </w:r>
+      <w:r>
+        <w:rPr>
+          <w:rFonts w:ascii="Book Antiqua" w:hAnsi="Book Antiqua"/>
+          <w:sz w:val="24"/>
+        </w:rPr>
+        <w:t xml:space="preserve"> </w:t>
+      </w:r>
+      <w:r>
+        <w:rPr>
+          <w:rFonts w:ascii="Book Antiqua" w:hAnsi="Book Antiqua"/>
+          <w:sz w:val="24"/>
+        </w:rPr>
+        <w:t>a)</w:t>
+      </w:r>
+      <w:bookmarkStart w:id="1" w:name="OLE_LINK1"/>
+      <w:bookmarkStart w:id="2" w:name="OLE_LINK2"/>
+      <w:r>
+        <w:rPr>
+          <w:rFonts w:ascii="Book Antiqua" w:hAnsi="Book Antiqua"/>
+          <w:sz w:val="24"/>
+        </w:rPr>
+        <w:t xml:space="preserve"> </w:t>
+      </w:r>
+      <w:r>
+        <w:rPr>
+          <w:rFonts w:ascii="Book Antiqua" w:hAnsi="Book Antiqua"/>
+          <w:bCs/>
+          <w:sz w:val="20"/>
+          <w:szCs w:val="20"/>
+        </w:rPr>
+        <w:t>QUESTION1_A</w:t>
+      </w:r>
+      <w:bookmarkEnd w:id="1"/>
+      <w:bookmarkEnd w:id="2"/>
+      <w:r>
+        <w:rPr>
+          <w:rFonts w:ascii="Book Antiqua" w:hAnsi="Book Antiqua"/>
+          <w:bCs/>
+          <w:sz w:val="20"/>
+          <w:szCs w:val="20"/>
+        </w:rPr>
+        <w:tab/>
+      </w:r>
+      <w:r>
+        <w:rPr>
+          <w:rFonts w:ascii="Book Antiqua" w:hAnsi="Book Antiqua"/>
+          <w:bCs/>
+          <w:sz w:val="20"/>
+          <w:szCs w:val="20"/>
+        </w:rPr>
+        <w:tab/>
+      </w:r>
+      <w:r>
+        <w:rPr>
+          <w:rFonts w:ascii="Book Antiqua" w:hAnsi="Book Antiqua"/>
+          <w:bCs/>
+          <w:sz w:val="20"/>
+          <w:szCs w:val="20"/>
+        </w:rPr>
+        <w:tab/>
+      </w:r>
+      <w:r>
+        <w:rPr>
+          <w:rFonts w:ascii="Book Antiqua" w:hAnsi="Book Antiqua"/>
+          <w:bCs/>
+          <w:sz w:val="20"/>
+          <w:szCs w:val="20"/>
+        </w:rPr>
+        <w:tab/>
+      </w:r>
+      <w:r>
+        <w:rPr>
+          <w:rFonts w:ascii="Book Antiqua" w:hAnsi="Book Antiqua"/>
+          <w:bCs/>
+          <w:sz w:val="20"/>
+          <w:szCs w:val="20"/>
+        </w:rPr>
+        <w:tab/>
+      </w:r>
+      <w:r>
+        <w:rPr>
+          <w:rFonts w:ascii="Book Antiqua" w:hAnsi="Book Antiqua"/>
+          <w:bCs/>
+          <w:sz w:val="20"/>
+          <w:szCs w:val="20"/>
+        </w:rPr>
+        <w:tab/>
+      </w:r>
+      <w:r>
+        <w:rPr>
+          <w:rFonts w:ascii="Book Antiqua" w:hAnsi="Book Antiqua"/>
+          <w:bCs/>
+          <w:sz w:val="20"/>
+          <w:szCs w:val="20"/>
+        </w:rPr>
+        <w:tab/>
       </w:r>
       <w:r>
         <w:rPr>
@@ -348,9 +444,20 @@
       <w:r>
         <w:rPr>
           <w:rFonts w:ascii="Book Antiqua" w:hAnsi="Book Antiqua"/>
-          <w:sz w:val="24"/>
-        </w:rPr>
-        <w:t xml:space="preserve"> Write short note on UPnP.</w:t>
+          <w:bCs/>
+          <w:sz w:val="20"/>
+          <w:szCs w:val="20"/>
+        </w:rPr>
+        <w:t>QUESTION1_</w:t>
+      </w:r>
+      <w:r>
+        <w:rPr>
+          <w:rFonts w:ascii="Book Antiqua" w:hAnsi="Book Antiqua"/>
+          <w:bCs/>
+          <w:sz w:val="20"/>
+          <w:szCs w:val="20"/>
+        </w:rPr>
+        <w:t>B</w:t>
       </w:r>
       <w:r>
         <w:rPr>
@@ -422,6 +529,26 @@
           <w:sz w:val="24"/>
         </w:rPr>
         <w:tab/>
+      </w:r>
+      <w:r>
+        <w:rPr>
+          <w:rFonts w:ascii="Book Antiqua" w:hAnsi="Book Antiqua"/>
+          <w:sz w:val="24"/>
+        </w:rPr>
+        <w:tab/>
+      </w:r>
+      <w:r>
+        <w:rPr>
+          <w:rFonts w:ascii="Book Antiqua" w:hAnsi="Book Antiqua"/>
+          <w:sz w:val="24"/>
+        </w:rPr>
+        <w:tab/>
+      </w:r>
+      <w:r>
+        <w:rPr>
+          <w:rFonts w:ascii="Book Antiqua" w:hAnsi="Book Antiqua"/>
+          <w:sz w:val="24"/>
+        </w:rPr>
         <w:t>5 M</w:t>
       </w:r>
     </w:p>
@@ -471,44 +598,149 @@
           <w:rFonts w:ascii="Book Antiqua" w:hAnsi="Book Antiqua"/>
           <w:sz w:val="24"/>
         </w:rPr>
-        <w:t xml:space="preserve">.a)  </w:t>
-      </w:r>
-      <w:r>
-        <w:rPr>
-          <w:rFonts w:ascii="Book Antiqua" w:hAnsi="Book Antiqua"/>
-          <w:sz w:val="24"/>
-        </w:rPr>
-        <w:t>Explain connecting i</w:t>
-      </w:r>
-      <w:bookmarkStart w:id="0" w:name="_GoBack"/>
-      <w:bookmarkEnd w:id="0"/>
-      <w:r>
-        <w:rPr>
-          <w:rFonts w:ascii="Book Antiqua" w:hAnsi="Book Antiqua"/>
-          <w:sz w:val="24"/>
-        </w:rPr>
-        <w:t>ssues of protocols used in pervasive computing.</w:t>
-      </w:r>
-      <w:r>
-        <w:rPr>
-          <w:rFonts w:ascii="Book Antiqua" w:hAnsi="Book Antiqua"/>
-          <w:sz w:val="24"/>
-        </w:rPr>
-        <w:tab/>
-      </w:r>
-      <w:r>
-        <w:rPr>
-          <w:rFonts w:ascii="Book Antiqua" w:hAnsi="Book Antiqua"/>
-          <w:sz w:val="24"/>
-        </w:rPr>
-        <w:tab/>
-      </w:r>
-      <w:r>
-        <w:rPr>
-          <w:rFonts w:ascii="Book Antiqua" w:hAnsi="Book Antiqua"/>
-          <w:sz w:val="24"/>
-        </w:rPr>
-        <w:tab/>
+        <w:t xml:space="preserve"> </w:t>
+      </w:r>
+      <w:r>
+        <w:rPr>
+          <w:rFonts w:ascii="Book Antiqua" w:hAnsi="Book Antiqua"/>
+          <w:sz w:val="24"/>
+        </w:rPr>
+        <w:t>a</w:t>
+      </w:r>
+      <w:r>
+        <w:rPr>
+          <w:rFonts w:ascii="Book Antiqua" w:hAnsi="Book Antiqua"/>
+          <w:sz w:val="24"/>
+        </w:rPr>
+        <w:t xml:space="preserve">) </w:t>
+      </w:r>
+      <w:r>
+        <w:rPr>
+          <w:rFonts w:ascii="Book Antiqua" w:hAnsi="Book Antiqua"/>
+          <w:bCs/>
+          <w:sz w:val="20"/>
+          <w:szCs w:val="20"/>
+        </w:rPr>
+        <w:t>QUESTION</w:t>
+      </w:r>
+      <w:r>
+        <w:rPr>
+          <w:rFonts w:ascii="Book Antiqua" w:hAnsi="Book Antiqua"/>
+          <w:bCs/>
+          <w:sz w:val="20"/>
+          <w:szCs w:val="20"/>
+        </w:rPr>
+        <w:t>2</w:t>
+      </w:r>
+      <w:r>
+        <w:rPr>
+          <w:rFonts w:ascii="Book Antiqua" w:hAnsi="Book Antiqua"/>
+          <w:bCs/>
+          <w:sz w:val="20"/>
+          <w:szCs w:val="20"/>
+        </w:rPr>
+        <w:t>_</w:t>
+      </w:r>
+      <w:r>
+        <w:rPr>
+          <w:rFonts w:ascii="Book Antiqua" w:hAnsi="Book Antiqua"/>
+          <w:bCs/>
+          <w:sz w:val="20"/>
+          <w:szCs w:val="20"/>
+        </w:rPr>
+        <w:t>A</w:t>
+      </w:r>
+      <w:r>
+        <w:rPr>
+          <w:rFonts w:ascii="Book Antiqua" w:hAnsi="Book Antiqua"/>
+          <w:bCs/>
+          <w:sz w:val="20"/>
+          <w:szCs w:val="20"/>
+        </w:rPr>
+        <w:tab/>
+      </w:r>
+      <w:r>
+        <w:rPr>
+          <w:rFonts w:ascii="Book Antiqua" w:hAnsi="Book Antiqua"/>
+          <w:sz w:val="24"/>
+        </w:rPr>
+        <w:tab/>
+      </w:r>
+      <w:r>
+        <w:rPr>
+          <w:rFonts w:ascii="Book Antiqua" w:hAnsi="Book Antiqua"/>
+          <w:sz w:val="24"/>
+        </w:rPr>
+        <w:tab/>
+      </w:r>
+      <w:r>
+        <w:rPr>
+          <w:rFonts w:ascii="Book Antiqua" w:hAnsi="Book Antiqua"/>
+          <w:sz w:val="24"/>
+        </w:rPr>
+        <w:tab/>
+      </w:r>
+      <w:r>
+        <w:rPr>
+          <w:rFonts w:ascii="Book Antiqua" w:hAnsi="Book Antiqua"/>
+          <w:sz w:val="24"/>
+        </w:rPr>
+        <w:tab/>
+      </w:r>
+      <w:r>
+        <w:rPr>
+          <w:rFonts w:ascii="Book Antiqua" w:hAnsi="Book Antiqua"/>
+          <w:sz w:val="24"/>
+        </w:rPr>
+        <w:tab/>
+      </w:r>
+      <w:r>
+        <w:rPr>
+          <w:rFonts w:ascii="Book Antiqua" w:hAnsi="Book Antiqua"/>
+          <w:sz w:val="24"/>
+        </w:rPr>
+        <w:tab/>
+      </w:r>
+      <w:r>
+        <w:rPr>
+          <w:rFonts w:ascii="Book Antiqua" w:hAnsi="Book Antiqua"/>
+          <w:sz w:val="24"/>
+        </w:rPr>
+        <w:tab/>
+      </w:r>
+      <w:r>
+        <w:rPr>
+          <w:rFonts w:ascii="Book Antiqua" w:hAnsi="Book Antiqua"/>
+          <w:sz w:val="24"/>
+        </w:rPr>
+        <w:tab/>
+      </w:r>
+      <w:r>
+        <w:rPr>
+          <w:rFonts w:ascii="Book Antiqua" w:hAnsi="Book Antiqua"/>
+          <w:sz w:val="24"/>
+        </w:rPr>
+        <w:tab/>
+      </w:r>
+      <w:r>
+        <w:rPr>
+          <w:rFonts w:ascii="Book Antiqua" w:hAnsi="Book Antiqua"/>
+          <w:sz w:val="24"/>
+        </w:rPr>
+        <w:tab/>
+      </w:r>
+      <w:r>
+        <w:rPr>
+          <w:rFonts w:ascii="Book Antiqua" w:hAnsi="Book Antiqua"/>
+          <w:sz w:val="24"/>
+        </w:rPr>
+        <w:tab/>
+      </w:r>
+      <w:r>
+        <w:rPr>
+          <w:rFonts w:ascii="Book Antiqua" w:hAnsi="Book Antiqua"/>
+          <w:sz w:val="24"/>
+        </w:rPr>
         <w:t>5 M</w:t>
       </w:r>
     </w:p>
@@ -536,7 +768,97 @@
           <w:rFonts w:ascii="Book Antiqua" w:hAnsi="Book Antiqua"/>
           <w:sz w:val="24"/>
         </w:rPr>
-        <w:t xml:space="preserve">b)  Give any real time example of context aware mobile services. </w:t>
+        <w:t xml:space="preserve">b) </w:t>
+      </w:r>
+      <w:r>
+        <w:rPr>
+          <w:rFonts w:ascii="Book Antiqua" w:hAnsi="Book Antiqua"/>
+          <w:bCs/>
+          <w:sz w:val="20"/>
+          <w:szCs w:val="20"/>
+        </w:rPr>
+        <w:t>QUESTION2_</w:t>
+      </w:r>
+      <w:r>
+        <w:rPr>
+          <w:rFonts w:ascii="Book Antiqua" w:hAnsi="Book Antiqua"/>
+          <w:bCs/>
+          <w:sz w:val="20"/>
+          <w:szCs w:val="20"/>
+        </w:rPr>
+        <w:t>B</w:t>
+      </w:r>
+      <w:r>
+        <w:rPr>
+          <w:rFonts w:ascii="Book Antiqua" w:hAnsi="Book Antiqua"/>
+          <w:bCs/>
+          <w:sz w:val="20"/>
+          <w:szCs w:val="20"/>
+        </w:rPr>
+        <w:tab/>
+      </w:r>
+      <w:r>
+        <w:rPr>
+          <w:rFonts w:ascii="Book Antiqua" w:hAnsi="Book Antiqua"/>
+          <w:bCs/>
+          <w:sz w:val="20"/>
+          <w:szCs w:val="20"/>
+        </w:rPr>
+        <w:tab/>
+      </w:r>
+      <w:r>
+        <w:rPr>
+          <w:rFonts w:ascii="Book Antiqua" w:hAnsi="Book Antiqua"/>
+          <w:bCs/>
+          <w:sz w:val="20"/>
+          <w:szCs w:val="20"/>
+        </w:rPr>
+        <w:tab/>
+      </w:r>
+      <w:r>
+        <w:rPr>
+          <w:rFonts w:ascii="Book Antiqua" w:hAnsi="Book Antiqua"/>
+          <w:bCs/>
+          <w:sz w:val="20"/>
+          <w:szCs w:val="20"/>
+        </w:rPr>
+        <w:tab/>
+      </w:r>
+      <w:r>
+        <w:rPr>
+          <w:rFonts w:ascii="Book Antiqua" w:hAnsi="Book Antiqua"/>
+          <w:bCs/>
+          <w:sz w:val="20"/>
+          <w:szCs w:val="20"/>
+        </w:rPr>
+        <w:tab/>
+      </w:r>
+      <w:r>
+        <w:rPr>
+          <w:rFonts w:ascii="Book Antiqua" w:hAnsi="Book Antiqua"/>
+          <w:bCs/>
+          <w:sz w:val="20"/>
+          <w:szCs w:val="20"/>
+        </w:rPr>
+        <w:tab/>
+      </w:r>
+      <w:r>
+        <w:rPr>
+          <w:rFonts w:ascii="Book Antiqua" w:hAnsi="Book Antiqua"/>
+          <w:bCs/>
+          <w:sz w:val="20"/>
+          <w:szCs w:val="20"/>
+        </w:rPr>
+        <w:tab/>
+      </w:r>
+      <w:r>
+        <w:rPr>
+          <w:rFonts w:ascii="Book Antiqua" w:hAnsi="Book Antiqua"/>
+          <w:bCs/>
+          <w:sz w:val="20"/>
+          <w:szCs w:val="20"/>
+        </w:rPr>
+        <w:tab/>
       </w:r>
       <w:r>
         <w:rPr>
@@ -606,35 +928,133 @@
           <w:rFonts w:ascii="Book Antiqua" w:hAnsi="Book Antiqua"/>
           <w:sz w:val="24"/>
         </w:rPr>
-        <w:t xml:space="preserve">Q.3.a) </w:t>
-      </w:r>
-      <w:r>
-        <w:rPr>
-          <w:rFonts w:ascii="Book Antiqua" w:hAnsi="Book Antiqua"/>
-          <w:sz w:val="24"/>
-        </w:rPr>
-        <w:t>Give your opinion on, “How voice computing will be used in future?”</w:t>
-      </w:r>
-      <w:r>
-        <w:rPr>
-          <w:rFonts w:ascii="Book Antiqua" w:hAnsi="Book Antiqua"/>
-          <w:sz w:val="24"/>
-        </w:rPr>
-        <w:tab/>
-      </w:r>
-      <w:r>
-        <w:rPr>
-          <w:rFonts w:ascii="Book Antiqua" w:hAnsi="Book Antiqua"/>
-          <w:sz w:val="24"/>
-        </w:rPr>
-        <w:tab/>
-      </w:r>
-      <w:r>
-        <w:rPr>
-          <w:rFonts w:ascii="Book Antiqua" w:hAnsi="Book Antiqua"/>
-          <w:sz w:val="24"/>
-        </w:rPr>
-        <w:tab/>
+        <w:t>Q.3.a)</w:t>
+      </w:r>
+      <w:r>
+        <w:rPr>
+          <w:rFonts w:ascii="Book Antiqua" w:hAnsi="Book Antiqua"/>
+          <w:sz w:val="24"/>
+        </w:rPr>
+        <w:t xml:space="preserve"> </w:t>
+      </w:r>
+      <w:r>
+        <w:rPr>
+          <w:rFonts w:ascii="Book Antiqua" w:hAnsi="Book Antiqua"/>
+          <w:bCs/>
+          <w:sz w:val="20"/>
+          <w:szCs w:val="20"/>
+        </w:rPr>
+        <w:t>QUESTION</w:t>
+      </w:r>
+      <w:r>
+        <w:rPr>
+          <w:rFonts w:ascii="Book Antiqua" w:hAnsi="Book Antiqua"/>
+          <w:bCs/>
+          <w:sz w:val="20"/>
+          <w:szCs w:val="20"/>
+        </w:rPr>
+        <w:t>3</w:t>
+      </w:r>
+      <w:r>
+        <w:rPr>
+          <w:rFonts w:ascii="Book Antiqua" w:hAnsi="Book Antiqua"/>
+          <w:bCs/>
+          <w:sz w:val="20"/>
+          <w:szCs w:val="20"/>
+        </w:rPr>
+        <w:t>_A</w:t>
+      </w:r>
+      <w:r>
+        <w:rPr>
+          <w:rFonts w:ascii="Book Antiqua" w:hAnsi="Book Antiqua"/>
+          <w:bCs/>
+          <w:sz w:val="20"/>
+          <w:szCs w:val="20"/>
+        </w:rPr>
+        <w:tab/>
+      </w:r>
+      <w:r>
+        <w:rPr>
+          <w:rFonts w:ascii="Book Antiqua" w:hAnsi="Book Antiqua"/>
+          <w:sz w:val="24"/>
+        </w:rPr>
+        <w:tab/>
+      </w:r>
+      <w:r>
+        <w:rPr>
+          <w:rFonts w:ascii="Book Antiqua" w:hAnsi="Book Antiqua"/>
+          <w:sz w:val="24"/>
+        </w:rPr>
+        <w:tab/>
+      </w:r>
+      <w:r>
+        <w:rPr>
+          <w:rFonts w:ascii="Book Antiqua" w:hAnsi="Book Antiqua"/>
+          <w:sz w:val="24"/>
+        </w:rPr>
+        <w:tab/>
+      </w:r>
+      <w:r>
+        <w:rPr>
+          <w:rFonts w:ascii="Book Antiqua" w:hAnsi="Book Antiqua"/>
+          <w:sz w:val="24"/>
+        </w:rPr>
+        <w:tab/>
+      </w:r>
+      <w:r>
+        <w:rPr>
+          <w:rFonts w:ascii="Book Antiqua" w:hAnsi="Book Antiqua"/>
+          <w:sz w:val="24"/>
+        </w:rPr>
+        <w:tab/>
+      </w:r>
+      <w:r>
+        <w:rPr>
+          <w:rFonts w:ascii="Book Antiqua" w:hAnsi="Book Antiqua"/>
+          <w:sz w:val="24"/>
+        </w:rPr>
+        <w:tab/>
+      </w:r>
+      <w:r>
+        <w:rPr>
+          <w:rFonts w:ascii="Book Antiqua" w:hAnsi="Book Antiqua"/>
+          <w:sz w:val="24"/>
+        </w:rPr>
+        <w:tab/>
+      </w:r>
+      <w:r>
+        <w:rPr>
+          <w:rFonts w:ascii="Book Antiqua" w:hAnsi="Book Antiqua"/>
+          <w:sz w:val="24"/>
+        </w:rPr>
+        <w:tab/>
+      </w:r>
+      <w:r>
+        <w:rPr>
+          <w:rFonts w:ascii="Book Antiqua" w:hAnsi="Book Antiqua"/>
+          <w:sz w:val="24"/>
+        </w:rPr>
+        <w:tab/>
+      </w:r>
+      <w:r>
+        <w:rPr>
+          <w:rFonts w:ascii="Book Antiqua" w:hAnsi="Book Antiqua"/>
+          <w:sz w:val="24"/>
+        </w:rPr>
+        <w:tab/>
+      </w:r>
+      <w:r>
+        <w:rPr>
+          <w:rFonts w:ascii="Book Antiqua" w:hAnsi="Book Antiqua"/>
+          <w:sz w:val="24"/>
+        </w:rPr>
+        <w:tab/>
+      </w:r>
+      <w:r>
+        <w:rPr>
+          <w:rFonts w:ascii="Book Antiqua" w:hAnsi="Book Antiqua"/>
+          <w:sz w:val="24"/>
+        </w:rPr>
         <w:t>6 M</w:t>
       </w:r>
     </w:p>
@@ -662,14 +1082,117 @@
           <w:rFonts w:ascii="Book Antiqua" w:hAnsi="Book Antiqua"/>
           <w:sz w:val="24"/>
         </w:rPr>
-        <w:t>b) What do you understood by “Automated Experience Capture”</w:t>
-      </w:r>
-      <w:r>
-        <w:rPr>
-          <w:rFonts w:ascii="Book Antiqua" w:hAnsi="Book Antiqua"/>
-          <w:sz w:val="24"/>
-        </w:rPr>
-        <w:t>?</w:t>
+        <w:t>b</w:t>
+      </w:r>
+      <w:r>
+        <w:rPr>
+          <w:rFonts w:ascii="Book Antiqua" w:hAnsi="Book Antiqua"/>
+          <w:sz w:val="24"/>
+        </w:rPr>
+        <w:t>)</w:t>
+      </w:r>
+      <w:r>
+        <w:rPr>
+          <w:rFonts w:ascii="Book Antiqua" w:hAnsi="Book Antiqua"/>
+          <w:bCs/>
+          <w:sz w:val="20"/>
+          <w:szCs w:val="20"/>
+        </w:rPr>
+        <w:t xml:space="preserve"> </w:t>
+      </w:r>
+      <w:r>
+        <w:rPr>
+          <w:rFonts w:ascii="Book Antiqua" w:hAnsi="Book Antiqua"/>
+          <w:bCs/>
+          <w:sz w:val="20"/>
+          <w:szCs w:val="20"/>
+        </w:rPr>
+        <w:t>QUESTION</w:t>
+      </w:r>
+      <w:r>
+        <w:rPr>
+          <w:rFonts w:ascii="Book Antiqua" w:hAnsi="Book Antiqua"/>
+          <w:bCs/>
+          <w:sz w:val="20"/>
+          <w:szCs w:val="20"/>
+        </w:rPr>
+        <w:t>3</w:t>
+      </w:r>
+      <w:r>
+        <w:rPr>
+          <w:rFonts w:ascii="Book Antiqua" w:hAnsi="Book Antiqua"/>
+          <w:bCs/>
+          <w:sz w:val="20"/>
+          <w:szCs w:val="20"/>
+        </w:rPr>
+        <w:t>_</w:t>
+      </w:r>
+      <w:r>
+        <w:rPr>
+          <w:rFonts w:ascii="Book Antiqua" w:hAnsi="Book Antiqua"/>
+          <w:bCs/>
+          <w:sz w:val="20"/>
+          <w:szCs w:val="20"/>
+        </w:rPr>
+        <w:t>B</w:t>
+      </w:r>
+      <w:r>
+        <w:rPr>
+          <w:rFonts w:ascii="Book Antiqua" w:hAnsi="Book Antiqua"/>
+          <w:bCs/>
+          <w:sz w:val="20"/>
+          <w:szCs w:val="20"/>
+        </w:rPr>
+        <w:tab/>
+      </w:r>
+      <w:r>
+        <w:rPr>
+          <w:rFonts w:ascii="Book Antiqua" w:hAnsi="Book Antiqua"/>
+          <w:sz w:val="24"/>
+        </w:rPr>
+        <w:tab/>
+      </w:r>
+      <w:r>
+        <w:rPr>
+          <w:rFonts w:ascii="Book Antiqua" w:hAnsi="Book Antiqua"/>
+          <w:sz w:val="24"/>
+        </w:rPr>
+        <w:tab/>
+      </w:r>
+      <w:r>
+        <w:rPr>
+          <w:rFonts w:ascii="Book Antiqua" w:hAnsi="Book Antiqua"/>
+          <w:sz w:val="24"/>
+        </w:rPr>
+        <w:tab/>
+      </w:r>
+      <w:r>
+        <w:rPr>
+          <w:rFonts w:ascii="Book Antiqua" w:hAnsi="Book Antiqua"/>
+          <w:sz w:val="24"/>
+        </w:rPr>
+        <w:tab/>
+      </w:r>
+      <w:r>
+        <w:rPr>
+          <w:rFonts w:ascii="Book Antiqua" w:hAnsi="Book Antiqua"/>
+          <w:sz w:val="24"/>
+        </w:rPr>
+        <w:tab/>
+      </w:r>
+      <w:r>
+        <w:rPr>
+          <w:rFonts w:ascii="Book Antiqua" w:hAnsi="Book Antiqua"/>
+          <w:sz w:val="24"/>
+        </w:rPr>
+        <w:tab/>
+      </w:r>
+      <w:r>
+        <w:rPr>
+          <w:rFonts w:ascii="Book Antiqua" w:hAnsi="Book Antiqua"/>
+          <w:sz w:val="24"/>
+        </w:rPr>
+        <w:tab/>
       </w:r>
       <w:r>
         <w:rPr>
@@ -731,14 +1254,86 @@
           <w:rFonts w:ascii="Book Antiqua" w:hAnsi="Book Antiqua"/>
           <w:sz w:val="24"/>
         </w:rPr>
-        <w:t xml:space="preserve">       c)  Explain the term- </w:t>
-      </w:r>
-      <w:r>
-        <w:rPr>
-          <w:rFonts w:ascii="Book Antiqua" w:hAnsi="Book Antiqua"/>
-          <w:sz w:val="24"/>
-        </w:rPr>
-        <w:t>Service Discovery</w:t>
+        <w:t xml:space="preserve">       c)</w:t>
+      </w:r>
+      <w:r>
+        <w:rPr>
+          <w:rFonts w:ascii="Book Antiqua" w:hAnsi="Book Antiqua"/>
+          <w:sz w:val="24"/>
+        </w:rPr>
+        <w:t xml:space="preserve"> </w:t>
+      </w:r>
+      <w:r>
+        <w:rPr>
+          <w:rFonts w:ascii="Book Antiqua" w:hAnsi="Book Antiqua"/>
+          <w:bCs/>
+          <w:sz w:val="20"/>
+          <w:szCs w:val="20"/>
+        </w:rPr>
+        <w:t>QUESTION</w:t>
+      </w:r>
+      <w:r>
+        <w:rPr>
+          <w:rFonts w:ascii="Book Antiqua" w:hAnsi="Book Antiqua"/>
+          <w:bCs/>
+          <w:sz w:val="20"/>
+          <w:szCs w:val="20"/>
+        </w:rPr>
+        <w:t>3</w:t>
+      </w:r>
+      <w:r>
+        <w:rPr>
+          <w:rFonts w:ascii="Book Antiqua" w:hAnsi="Book Antiqua"/>
+          <w:bCs/>
+          <w:sz w:val="20"/>
+          <w:szCs w:val="20"/>
+        </w:rPr>
+        <w:t>_</w:t>
+      </w:r>
+      <w:r>
+        <w:rPr>
+          <w:rFonts w:ascii="Book Antiqua" w:hAnsi="Book Antiqua"/>
+          <w:bCs/>
+          <w:sz w:val="20"/>
+          <w:szCs w:val="20"/>
+        </w:rPr>
+        <w:t>C</w:t>
+      </w:r>
+      <w:r>
+        <w:rPr>
+          <w:rFonts w:ascii="Book Antiqua" w:hAnsi="Book Antiqua"/>
+          <w:bCs/>
+          <w:sz w:val="20"/>
+          <w:szCs w:val="20"/>
+        </w:rPr>
+        <w:tab/>
+      </w:r>
+      <w:r>
+        <w:rPr>
+          <w:rFonts w:ascii="Book Antiqua" w:hAnsi="Book Antiqua"/>
+          <w:b/>
+          <w:bCs/>
+          <w:sz w:val="24"/>
+        </w:rPr>
+        <w:tab/>
+      </w:r>
+      <w:r>
+        <w:rPr>
+          <w:rFonts w:ascii="Book Antiqua" w:hAnsi="Book Antiqua"/>
+          <w:b/>
+          <w:bCs/>
+          <w:sz w:val="24"/>
+        </w:rPr>
+        <w:tab/>
+      </w:r>
+      <w:r>
+        <w:rPr>
+          <w:rFonts w:ascii="Book Antiqua" w:hAnsi="Book Antiqua"/>
+          <w:b/>
+          <w:bCs/>
+          <w:sz w:val="24"/>
+        </w:rPr>
+        <w:tab/>
       </w:r>
       <w:r>
         <w:rPr>
@@ -849,93 +1444,133 @@
           <w:rFonts w:ascii="Book Antiqua" w:hAnsi="Book Antiqua"/>
           <w:sz w:val="24"/>
         </w:rPr>
-        <w:t>Q.4.a</w:t>
-      </w:r>
-      <w:proofErr w:type="gramStart"/>
-      <w:r>
-        <w:rPr>
-          <w:rFonts w:ascii="Book Antiqua" w:hAnsi="Book Antiqua"/>
-          <w:sz w:val="24"/>
-        </w:rPr>
-        <w:t xml:space="preserve">)  </w:t>
-      </w:r>
-      <w:r>
-        <w:rPr>
-          <w:rFonts w:ascii="Book Antiqua" w:hAnsi="Book Antiqua"/>
-          <w:sz w:val="24"/>
-        </w:rPr>
-        <w:t>What</w:t>
-      </w:r>
-      <w:proofErr w:type="gramEnd"/>
-      <w:r>
-        <w:rPr>
-          <w:rFonts w:ascii="Book Antiqua" w:hAnsi="Book Antiqua"/>
-          <w:sz w:val="24"/>
-        </w:rPr>
-        <w:t xml:space="preserve"> are context aware systems?</w:t>
-      </w:r>
-      <w:r>
-        <w:rPr>
-          <w:rFonts w:ascii="Book Antiqua" w:hAnsi="Book Antiqua"/>
-          <w:sz w:val="24"/>
-        </w:rPr>
-        <w:tab/>
-      </w:r>
-      <w:r>
-        <w:rPr>
-          <w:rFonts w:ascii="Book Antiqua" w:hAnsi="Book Antiqua"/>
-          <w:sz w:val="24"/>
-        </w:rPr>
-        <w:tab/>
-      </w:r>
-      <w:r>
-        <w:rPr>
-          <w:rFonts w:ascii="Book Antiqua" w:hAnsi="Book Antiqua"/>
-          <w:sz w:val="24"/>
-        </w:rPr>
-        <w:tab/>
-      </w:r>
-      <w:r>
-        <w:rPr>
-          <w:rFonts w:ascii="Book Antiqua" w:hAnsi="Book Antiqua"/>
-          <w:sz w:val="24"/>
-        </w:rPr>
-        <w:tab/>
-      </w:r>
-      <w:r>
-        <w:rPr>
-          <w:rFonts w:ascii="Book Antiqua" w:hAnsi="Book Antiqua"/>
-          <w:sz w:val="24"/>
-        </w:rPr>
-        <w:tab/>
-      </w:r>
-      <w:r>
-        <w:rPr>
-          <w:rFonts w:ascii="Book Antiqua" w:hAnsi="Book Antiqua"/>
-          <w:sz w:val="24"/>
-        </w:rPr>
-        <w:tab/>
-      </w:r>
-      <w:r>
-        <w:rPr>
-          <w:rFonts w:ascii="Book Antiqua" w:hAnsi="Book Antiqua"/>
-          <w:sz w:val="24"/>
-        </w:rPr>
-        <w:tab/>
-      </w:r>
-      <w:r>
-        <w:rPr>
-          <w:rFonts w:ascii="Book Antiqua" w:hAnsi="Book Antiqua"/>
-          <w:sz w:val="24"/>
-        </w:rPr>
-        <w:tab/>
-      </w:r>
-      <w:r>
-        <w:rPr>
-          <w:rFonts w:ascii="Book Antiqua" w:hAnsi="Book Antiqua"/>
-          <w:sz w:val="24"/>
-        </w:rPr>
-        <w:tab/>
+        <w:t>Q.4.a)</w:t>
+      </w:r>
+      <w:r>
+        <w:rPr>
+          <w:rFonts w:ascii="Book Antiqua" w:hAnsi="Book Antiqua"/>
+          <w:sz w:val="24"/>
+        </w:rPr>
+        <w:t xml:space="preserve"> </w:t>
+      </w:r>
+      <w:r>
+        <w:rPr>
+          <w:rFonts w:ascii="Book Antiqua" w:hAnsi="Book Antiqua"/>
+          <w:bCs/>
+          <w:sz w:val="20"/>
+          <w:szCs w:val="20"/>
+        </w:rPr>
+        <w:t>QUESTION</w:t>
+      </w:r>
+      <w:r>
+        <w:rPr>
+          <w:rFonts w:ascii="Book Antiqua" w:hAnsi="Book Antiqua"/>
+          <w:bCs/>
+          <w:sz w:val="20"/>
+          <w:szCs w:val="20"/>
+        </w:rPr>
+        <w:t>4</w:t>
+      </w:r>
+      <w:r>
+        <w:rPr>
+          <w:rFonts w:ascii="Book Antiqua" w:hAnsi="Book Antiqua"/>
+          <w:bCs/>
+          <w:sz w:val="20"/>
+          <w:szCs w:val="20"/>
+        </w:rPr>
+        <w:t>_A</w:t>
+      </w:r>
+      <w:r>
+        <w:rPr>
+          <w:rFonts w:ascii="Book Antiqua" w:hAnsi="Book Antiqua"/>
+          <w:bCs/>
+          <w:sz w:val="20"/>
+          <w:szCs w:val="20"/>
+        </w:rPr>
+        <w:tab/>
+      </w:r>
+      <w:r>
+        <w:rPr>
+          <w:rFonts w:ascii="Book Antiqua" w:hAnsi="Book Antiqua"/>
+          <w:sz w:val="24"/>
+        </w:rPr>
+        <w:tab/>
+      </w:r>
+      <w:r>
+        <w:rPr>
+          <w:rFonts w:ascii="Book Antiqua" w:hAnsi="Book Antiqua"/>
+          <w:sz w:val="24"/>
+        </w:rPr>
+        <w:tab/>
+      </w:r>
+      <w:r>
+        <w:rPr>
+          <w:rFonts w:ascii="Book Antiqua" w:hAnsi="Book Antiqua"/>
+          <w:sz w:val="24"/>
+        </w:rPr>
+        <w:tab/>
+      </w:r>
+      <w:r>
+        <w:rPr>
+          <w:rFonts w:ascii="Book Antiqua" w:hAnsi="Book Antiqua"/>
+          <w:sz w:val="24"/>
+        </w:rPr>
+        <w:tab/>
+      </w:r>
+      <w:r>
+        <w:rPr>
+          <w:rFonts w:ascii="Book Antiqua" w:hAnsi="Book Antiqua"/>
+          <w:sz w:val="24"/>
+        </w:rPr>
+        <w:tab/>
+      </w:r>
+      <w:r>
+        <w:rPr>
+          <w:rFonts w:ascii="Book Antiqua" w:hAnsi="Book Antiqua"/>
+          <w:sz w:val="24"/>
+        </w:rPr>
+        <w:tab/>
+      </w:r>
+      <w:r>
+        <w:rPr>
+          <w:rFonts w:ascii="Book Antiqua" w:hAnsi="Book Antiqua"/>
+          <w:sz w:val="24"/>
+        </w:rPr>
+        <w:tab/>
+      </w:r>
+      <w:r>
+        <w:rPr>
+          <w:rFonts w:ascii="Book Antiqua" w:hAnsi="Book Antiqua"/>
+          <w:sz w:val="24"/>
+        </w:rPr>
+        <w:tab/>
+      </w:r>
+      <w:r>
+        <w:rPr>
+          <w:rFonts w:ascii="Book Antiqua" w:hAnsi="Book Antiqua"/>
+          <w:sz w:val="24"/>
+        </w:rPr>
+        <w:tab/>
+      </w:r>
+      <w:r>
+        <w:rPr>
+          <w:rFonts w:ascii="Book Antiqua" w:hAnsi="Book Antiqua"/>
+          <w:sz w:val="24"/>
+        </w:rPr>
+        <w:tab/>
+      </w:r>
+      <w:r>
+        <w:rPr>
+          <w:rFonts w:ascii="Book Antiqua" w:hAnsi="Book Antiqua"/>
+          <w:sz w:val="24"/>
+        </w:rPr>
+        <w:tab/>
+      </w:r>
+      <w:r>
+        <w:rPr>
+          <w:rFonts w:ascii="Book Antiqua" w:hAnsi="Book Antiqua"/>
+          <w:sz w:val="24"/>
+        </w:rPr>
         <w:t>2</w:t>
       </w:r>
       <w:r>
@@ -962,84 +1597,140 @@
           <w:rFonts w:ascii="Book Antiqua" w:hAnsi="Book Antiqua"/>
           <w:sz w:val="24"/>
         </w:rPr>
-        <w:t xml:space="preserve">       b)  </w:t>
-      </w:r>
-      <w:r>
-        <w:rPr>
-          <w:rFonts w:ascii="Book Antiqua" w:hAnsi="Book Antiqua"/>
-          <w:sz w:val="24"/>
-        </w:rPr>
-        <w:t>Enlist features of WML.</w:t>
-      </w:r>
-      <w:r>
-        <w:rPr>
-          <w:rFonts w:ascii="Book Antiqua" w:hAnsi="Book Antiqua"/>
-          <w:sz w:val="24"/>
-        </w:rPr>
-        <w:tab/>
-      </w:r>
-      <w:r>
-        <w:rPr>
-          <w:rFonts w:ascii="Book Antiqua" w:hAnsi="Book Antiqua"/>
-          <w:sz w:val="24"/>
-        </w:rPr>
-        <w:tab/>
-      </w:r>
-      <w:r>
-        <w:rPr>
-          <w:rFonts w:ascii="Book Antiqua" w:hAnsi="Book Antiqua"/>
-          <w:sz w:val="24"/>
-        </w:rPr>
-        <w:tab/>
-      </w:r>
-      <w:r>
-        <w:rPr>
-          <w:rFonts w:ascii="Book Antiqua" w:hAnsi="Book Antiqua"/>
-          <w:sz w:val="24"/>
-        </w:rPr>
-        <w:tab/>
-      </w:r>
-      <w:r>
-        <w:rPr>
-          <w:rFonts w:ascii="Book Antiqua" w:hAnsi="Book Antiqua"/>
-          <w:sz w:val="24"/>
-        </w:rPr>
-        <w:tab/>
-      </w:r>
-      <w:r>
-        <w:rPr>
-          <w:rFonts w:ascii="Book Antiqua" w:hAnsi="Book Antiqua"/>
-          <w:sz w:val="24"/>
-        </w:rPr>
-        <w:tab/>
-      </w:r>
-      <w:r>
-        <w:rPr>
-          <w:rFonts w:ascii="Book Antiqua" w:hAnsi="Book Antiqua"/>
-          <w:sz w:val="24"/>
-        </w:rPr>
-        <w:tab/>
-      </w:r>
-      <w:r>
-        <w:rPr>
-          <w:rFonts w:ascii="Book Antiqua" w:hAnsi="Book Antiqua"/>
-          <w:sz w:val="24"/>
-        </w:rPr>
-        <w:tab/>
-      </w:r>
-      <w:r>
-        <w:rPr>
-          <w:rFonts w:ascii="Book Antiqua" w:hAnsi="Book Antiqua"/>
-          <w:sz w:val="24"/>
-        </w:rPr>
-        <w:tab/>
-      </w:r>
-      <w:r>
-        <w:rPr>
-          <w:rFonts w:ascii="Book Antiqua" w:hAnsi="Book Antiqua"/>
-          <w:sz w:val="24"/>
-        </w:rPr>
-        <w:tab/>
+        <w:t xml:space="preserve">       b)</w:t>
+      </w:r>
+      <w:r>
+        <w:rPr>
+          <w:rFonts w:ascii="Book Antiqua" w:hAnsi="Book Antiqua"/>
+          <w:sz w:val="24"/>
+        </w:rPr>
+        <w:t xml:space="preserve"> </w:t>
+      </w:r>
+      <w:r>
+        <w:rPr>
+          <w:rFonts w:ascii="Book Antiqua" w:hAnsi="Book Antiqua"/>
+          <w:bCs/>
+          <w:sz w:val="20"/>
+          <w:szCs w:val="20"/>
+        </w:rPr>
+        <w:t>QUESTION</w:t>
+      </w:r>
+      <w:r>
+        <w:rPr>
+          <w:rFonts w:ascii="Book Antiqua" w:hAnsi="Book Antiqua"/>
+          <w:bCs/>
+          <w:sz w:val="20"/>
+          <w:szCs w:val="20"/>
+        </w:rPr>
+        <w:t>4</w:t>
+      </w:r>
+      <w:r>
+        <w:rPr>
+          <w:rFonts w:ascii="Book Antiqua" w:hAnsi="Book Antiqua"/>
+          <w:bCs/>
+          <w:sz w:val="20"/>
+          <w:szCs w:val="20"/>
+        </w:rPr>
+        <w:t>_</w:t>
+      </w:r>
+      <w:r>
+        <w:rPr>
+          <w:rFonts w:ascii="Book Antiqua" w:hAnsi="Book Antiqua"/>
+          <w:bCs/>
+          <w:sz w:val="20"/>
+          <w:szCs w:val="20"/>
+        </w:rPr>
+        <w:t>B</w:t>
+      </w:r>
+      <w:r>
+        <w:rPr>
+          <w:rFonts w:ascii="Book Antiqua" w:hAnsi="Book Antiqua"/>
+          <w:sz w:val="24"/>
+        </w:rPr>
+        <w:tab/>
+      </w:r>
+      <w:r>
+        <w:rPr>
+          <w:rFonts w:ascii="Book Antiqua" w:hAnsi="Book Antiqua"/>
+          <w:sz w:val="24"/>
+        </w:rPr>
+        <w:tab/>
+      </w:r>
+      <w:r>
+        <w:rPr>
+          <w:rFonts w:ascii="Book Antiqua" w:hAnsi="Book Antiqua"/>
+          <w:sz w:val="24"/>
+        </w:rPr>
+        <w:tab/>
+      </w:r>
+      <w:r>
+        <w:rPr>
+          <w:rFonts w:ascii="Book Antiqua" w:hAnsi="Book Antiqua"/>
+          <w:sz w:val="24"/>
+        </w:rPr>
+        <w:tab/>
+      </w:r>
+      <w:r>
+        <w:rPr>
+          <w:rFonts w:ascii="Book Antiqua" w:hAnsi="Book Antiqua"/>
+          <w:sz w:val="24"/>
+        </w:rPr>
+        <w:tab/>
+      </w:r>
+      <w:r>
+        <w:rPr>
+          <w:rFonts w:ascii="Book Antiqua" w:hAnsi="Book Antiqua"/>
+          <w:sz w:val="24"/>
+        </w:rPr>
+        <w:tab/>
+      </w:r>
+      <w:r>
+        <w:rPr>
+          <w:rFonts w:ascii="Book Antiqua" w:hAnsi="Book Antiqua"/>
+          <w:sz w:val="24"/>
+        </w:rPr>
+        <w:tab/>
+      </w:r>
+      <w:r>
+        <w:rPr>
+          <w:rFonts w:ascii="Book Antiqua" w:hAnsi="Book Antiqua"/>
+          <w:sz w:val="24"/>
+        </w:rPr>
+        <w:tab/>
+      </w:r>
+      <w:r>
+        <w:rPr>
+          <w:rFonts w:ascii="Book Antiqua" w:hAnsi="Book Antiqua"/>
+          <w:sz w:val="24"/>
+        </w:rPr>
+        <w:tab/>
+      </w:r>
+      <w:r>
+        <w:rPr>
+          <w:rFonts w:ascii="Book Antiqua" w:hAnsi="Book Antiqua"/>
+          <w:sz w:val="24"/>
+        </w:rPr>
+        <w:tab/>
+      </w:r>
+      <w:r>
+        <w:rPr>
+          <w:rFonts w:ascii="Book Antiqua" w:hAnsi="Book Antiqua"/>
+          <w:sz w:val="24"/>
+        </w:rPr>
+        <w:tab/>
+      </w:r>
+      <w:r>
+        <w:rPr>
+          <w:rFonts w:ascii="Book Antiqua" w:hAnsi="Book Antiqua"/>
+          <w:sz w:val="24"/>
+        </w:rPr>
+        <w:tab/>
+      </w:r>
+      <w:r>
+        <w:rPr>
+          <w:rFonts w:ascii="Book Antiqua" w:hAnsi="Book Antiqua"/>
+          <w:sz w:val="24"/>
+        </w:rPr>
         <w:t>2 M</w:t>
       </w:r>
     </w:p>
@@ -1059,28 +1750,156 @@
           <w:rFonts w:ascii="Book Antiqua" w:hAnsi="Book Antiqua"/>
           <w:sz w:val="24"/>
         </w:rPr>
-        <w:t xml:space="preserve">       b)  </w:t>
-      </w:r>
-      <w:r>
-        <w:rPr>
-          <w:rFonts w:ascii="Book Antiqua" w:hAnsi="Book Antiqua"/>
-          <w:sz w:val="24"/>
-        </w:rPr>
-        <w:t>How security is provided in speech applications for pervasive computing?</w:t>
-      </w:r>
-      <w:r>
-        <w:rPr>
-          <w:rFonts w:ascii="Book Antiqua" w:hAnsi="Book Antiqua"/>
-          <w:sz w:val="24"/>
-        </w:rPr>
-        <w:tab/>
-      </w:r>
-      <w:r>
-        <w:rPr>
-          <w:rFonts w:ascii="Book Antiqua" w:hAnsi="Book Antiqua"/>
-          <w:sz w:val="24"/>
-        </w:rPr>
-        <w:tab/>
+        <w:t xml:space="preserve">       </w:t>
+      </w:r>
+      <w:r>
+        <w:rPr>
+          <w:rFonts w:ascii="Book Antiqua" w:hAnsi="Book Antiqua"/>
+          <w:sz w:val="24"/>
+        </w:rPr>
+        <w:t>c</w:t>
+      </w:r>
+      <w:r>
+        <w:rPr>
+          <w:rFonts w:ascii="Book Antiqua" w:hAnsi="Book Antiqua"/>
+          <w:sz w:val="24"/>
+        </w:rPr>
+        <w:t>)</w:t>
+      </w:r>
+      <w:r>
+        <w:rPr>
+          <w:rFonts w:ascii="Book Antiqua" w:hAnsi="Book Antiqua"/>
+          <w:sz w:val="24"/>
+        </w:rPr>
+        <w:t xml:space="preserve"> </w:t>
+      </w:r>
+      <w:r>
+        <w:rPr>
+          <w:rFonts w:ascii="Book Antiqua" w:hAnsi="Book Antiqua"/>
+          <w:bCs/>
+          <w:sz w:val="20"/>
+          <w:szCs w:val="20"/>
+        </w:rPr>
+        <w:t>QUESTION</w:t>
+      </w:r>
+      <w:r>
+        <w:rPr>
+          <w:rFonts w:ascii="Book Antiqua" w:hAnsi="Book Antiqua"/>
+          <w:bCs/>
+          <w:sz w:val="20"/>
+          <w:szCs w:val="20"/>
+        </w:rPr>
+        <w:t>4</w:t>
+      </w:r>
+      <w:r>
+        <w:rPr>
+          <w:rFonts w:ascii="Book Antiqua" w:hAnsi="Book Antiqua"/>
+          <w:bCs/>
+          <w:sz w:val="20"/>
+          <w:szCs w:val="20"/>
+        </w:rPr>
+        <w:t>_</w:t>
+      </w:r>
+      <w:r>
+        <w:rPr>
+          <w:rFonts w:ascii="Book Antiqua" w:hAnsi="Book Antiqua"/>
+          <w:bCs/>
+          <w:sz w:val="20"/>
+          <w:szCs w:val="20"/>
+        </w:rPr>
+        <w:t>C</w:t>
+      </w:r>
+      <w:r>
+        <w:rPr>
+          <w:rFonts w:ascii="Book Antiqua" w:hAnsi="Book Antiqua"/>
+          <w:bCs/>
+          <w:sz w:val="20"/>
+          <w:szCs w:val="20"/>
+        </w:rPr>
+        <w:tab/>
+      </w:r>
+      <w:r>
+        <w:rPr>
+          <w:rFonts w:ascii="Book Antiqua" w:hAnsi="Book Antiqua"/>
+          <w:sz w:val="24"/>
+        </w:rPr>
+        <w:tab/>
+      </w:r>
+      <w:r>
+        <w:rPr>
+          <w:rFonts w:ascii="Book Antiqua" w:hAnsi="Book Antiqua"/>
+          <w:sz w:val="24"/>
+        </w:rPr>
+        <w:tab/>
+      </w:r>
+      <w:r>
+        <w:rPr>
+          <w:rFonts w:ascii="Book Antiqua" w:hAnsi="Book Antiqua"/>
+          <w:sz w:val="24"/>
+        </w:rPr>
+        <w:tab/>
+      </w:r>
+      <w:r>
+        <w:rPr>
+          <w:rFonts w:ascii="Book Antiqua" w:hAnsi="Book Antiqua"/>
+          <w:sz w:val="24"/>
+        </w:rPr>
+        <w:tab/>
+      </w:r>
+      <w:r>
+        <w:rPr>
+          <w:rFonts w:ascii="Book Antiqua" w:hAnsi="Book Antiqua"/>
+          <w:sz w:val="24"/>
+        </w:rPr>
+        <w:tab/>
+      </w:r>
+      <w:r>
+        <w:rPr>
+          <w:rFonts w:ascii="Book Antiqua" w:hAnsi="Book Antiqua"/>
+          <w:sz w:val="24"/>
+        </w:rPr>
+        <w:tab/>
+      </w:r>
+      <w:r>
+        <w:rPr>
+          <w:rFonts w:ascii="Book Antiqua" w:hAnsi="Book Antiqua"/>
+          <w:sz w:val="24"/>
+        </w:rPr>
+        <w:tab/>
+      </w:r>
+      <w:r>
+        <w:rPr>
+          <w:rFonts w:ascii="Book Antiqua" w:hAnsi="Book Antiqua"/>
+          <w:sz w:val="24"/>
+        </w:rPr>
+        <w:tab/>
+      </w:r>
+      <w:r>
+        <w:rPr>
+          <w:rFonts w:ascii="Book Antiqua" w:hAnsi="Book Antiqua"/>
+          <w:sz w:val="24"/>
+        </w:rPr>
+        <w:tab/>
+      </w:r>
+      <w:r>
+        <w:rPr>
+          <w:rFonts w:ascii="Book Antiqua" w:hAnsi="Book Antiqua"/>
+          <w:sz w:val="24"/>
+        </w:rPr>
+        <w:tab/>
+      </w:r>
+      <w:r>
+        <w:rPr>
+          <w:rFonts w:ascii="Book Antiqua" w:hAnsi="Book Antiqua"/>
+          <w:sz w:val="24"/>
+        </w:rPr>
+        <w:tab/>
+      </w:r>
+      <w:r>
+        <w:rPr>
+          <w:rFonts w:ascii="Book Antiqua" w:hAnsi="Book Antiqua"/>
+          <w:sz w:val="24"/>
+        </w:rPr>
         <w:t>6 M</w:t>
       </w:r>
     </w:p>
@@ -1133,35 +1952,133 @@
           <w:rFonts w:ascii="Book Antiqua" w:hAnsi="Book Antiqua"/>
           <w:sz w:val="24"/>
         </w:rPr>
-        <w:t xml:space="preserve">.a)  </w:t>
-      </w:r>
-      <w:r>
-        <w:rPr>
-          <w:rFonts w:ascii="Book Antiqua" w:hAnsi="Book Antiqua"/>
-          <w:sz w:val="24"/>
-        </w:rPr>
-        <w:t>Discuss any wearable device used for one-handed Microinstructions?</w:t>
-      </w:r>
-      <w:r>
-        <w:rPr>
-          <w:rFonts w:ascii="Book Antiqua" w:hAnsi="Book Antiqua"/>
-          <w:sz w:val="24"/>
-        </w:rPr>
-        <w:tab/>
-      </w:r>
-      <w:r>
-        <w:rPr>
-          <w:rFonts w:ascii="Book Antiqua" w:hAnsi="Book Antiqua"/>
-          <w:sz w:val="24"/>
-        </w:rPr>
-        <w:tab/>
-      </w:r>
-      <w:r>
-        <w:rPr>
-          <w:rFonts w:ascii="Book Antiqua" w:hAnsi="Book Antiqua"/>
-          <w:sz w:val="24"/>
-        </w:rPr>
-        <w:tab/>
+        <w:t>.a)</w:t>
+      </w:r>
+      <w:r>
+        <w:rPr>
+          <w:rFonts w:ascii="Book Antiqua" w:hAnsi="Book Antiqua"/>
+          <w:sz w:val="24"/>
+        </w:rPr>
+        <w:t xml:space="preserve"> </w:t>
+      </w:r>
+      <w:r>
+        <w:rPr>
+          <w:rFonts w:ascii="Book Antiqua" w:hAnsi="Book Antiqua"/>
+          <w:bCs/>
+          <w:sz w:val="20"/>
+          <w:szCs w:val="20"/>
+        </w:rPr>
+        <w:t>QUESTION</w:t>
+      </w:r>
+      <w:r>
+        <w:rPr>
+          <w:rFonts w:ascii="Book Antiqua" w:hAnsi="Book Antiqua"/>
+          <w:bCs/>
+          <w:sz w:val="20"/>
+          <w:szCs w:val="20"/>
+        </w:rPr>
+        <w:t>5</w:t>
+      </w:r>
+      <w:r>
+        <w:rPr>
+          <w:rFonts w:ascii="Book Antiqua" w:hAnsi="Book Antiqua"/>
+          <w:bCs/>
+          <w:sz w:val="20"/>
+          <w:szCs w:val="20"/>
+        </w:rPr>
+        <w:t>_A</w:t>
+      </w:r>
+      <w:r>
+        <w:rPr>
+          <w:rFonts w:ascii="Book Antiqua" w:hAnsi="Book Antiqua"/>
+          <w:bCs/>
+          <w:sz w:val="20"/>
+          <w:szCs w:val="20"/>
+        </w:rPr>
+        <w:tab/>
+      </w:r>
+      <w:r>
+        <w:rPr>
+          <w:rFonts w:ascii="Book Antiqua" w:hAnsi="Book Antiqua"/>
+          <w:sz w:val="24"/>
+        </w:rPr>
+        <w:tab/>
+      </w:r>
+      <w:r>
+        <w:rPr>
+          <w:rFonts w:ascii="Book Antiqua" w:hAnsi="Book Antiqua"/>
+          <w:sz w:val="24"/>
+        </w:rPr>
+        <w:tab/>
+      </w:r>
+      <w:r>
+        <w:rPr>
+          <w:rFonts w:ascii="Book Antiqua" w:hAnsi="Book Antiqua"/>
+          <w:sz w:val="24"/>
+        </w:rPr>
+        <w:tab/>
+      </w:r>
+      <w:r>
+        <w:rPr>
+          <w:rFonts w:ascii="Book Antiqua" w:hAnsi="Book Antiqua"/>
+          <w:sz w:val="24"/>
+        </w:rPr>
+        <w:tab/>
+      </w:r>
+      <w:r>
+        <w:rPr>
+          <w:rFonts w:ascii="Book Antiqua" w:hAnsi="Book Antiqua"/>
+          <w:sz w:val="24"/>
+        </w:rPr>
+        <w:tab/>
+      </w:r>
+      <w:r>
+        <w:rPr>
+          <w:rFonts w:ascii="Book Antiqua" w:hAnsi="Book Antiqua"/>
+          <w:sz w:val="24"/>
+        </w:rPr>
+        <w:tab/>
+      </w:r>
+      <w:r>
+        <w:rPr>
+          <w:rFonts w:ascii="Book Antiqua" w:hAnsi="Book Antiqua"/>
+          <w:sz w:val="24"/>
+        </w:rPr>
+        <w:tab/>
+      </w:r>
+      <w:r>
+        <w:rPr>
+          <w:rFonts w:ascii="Book Antiqua" w:hAnsi="Book Antiqua"/>
+          <w:sz w:val="24"/>
+        </w:rPr>
+        <w:tab/>
+      </w:r>
+      <w:r>
+        <w:rPr>
+          <w:rFonts w:ascii="Book Antiqua" w:hAnsi="Book Antiqua"/>
+          <w:sz w:val="24"/>
+        </w:rPr>
+        <w:tab/>
+      </w:r>
+      <w:r>
+        <w:rPr>
+          <w:rFonts w:ascii="Book Antiqua" w:hAnsi="Book Antiqua"/>
+          <w:sz w:val="24"/>
+        </w:rPr>
+        <w:tab/>
+      </w:r>
+      <w:r>
+        <w:rPr>
+          <w:rFonts w:ascii="Book Antiqua" w:hAnsi="Book Antiqua"/>
+          <w:sz w:val="24"/>
+        </w:rPr>
+        <w:tab/>
+      </w:r>
+      <w:r>
+        <w:rPr>
+          <w:rFonts w:ascii="Book Antiqua" w:hAnsi="Book Antiqua"/>
+          <w:sz w:val="24"/>
+        </w:rPr>
         <w:t>8</w:t>
       </w:r>
       <w:r>
@@ -1188,7 +2105,108 @@
           <w:rFonts w:ascii="Book Antiqua" w:hAnsi="Book Antiqua"/>
           <w:sz w:val="24"/>
         </w:rPr>
-        <w:t xml:space="preserve">       b)  Explain various components used for server side programming in Java.</w:t>
+        <w:t xml:space="preserve">       b) </w:t>
+      </w:r>
+      <w:r>
+        <w:rPr>
+          <w:rFonts w:ascii="Book Antiqua" w:hAnsi="Book Antiqua"/>
+          <w:bCs/>
+          <w:sz w:val="20"/>
+          <w:szCs w:val="20"/>
+        </w:rPr>
+        <w:t>QUESTION</w:t>
+      </w:r>
+      <w:r>
+        <w:rPr>
+          <w:rFonts w:ascii="Book Antiqua" w:hAnsi="Book Antiqua"/>
+          <w:bCs/>
+          <w:sz w:val="20"/>
+          <w:szCs w:val="20"/>
+        </w:rPr>
+        <w:t>5</w:t>
+      </w:r>
+      <w:r>
+        <w:rPr>
+          <w:rFonts w:ascii="Book Antiqua" w:hAnsi="Book Antiqua"/>
+          <w:bCs/>
+          <w:sz w:val="20"/>
+          <w:szCs w:val="20"/>
+        </w:rPr>
+        <w:t>_</w:t>
+      </w:r>
+      <w:r>
+        <w:rPr>
+          <w:rFonts w:ascii="Book Antiqua" w:hAnsi="Book Antiqua"/>
+          <w:bCs/>
+          <w:sz w:val="20"/>
+          <w:szCs w:val="20"/>
+        </w:rPr>
+        <w:t>B</w:t>
+      </w:r>
+      <w:r>
+        <w:rPr>
+          <w:rFonts w:ascii="Book Antiqua" w:hAnsi="Book Antiqua"/>
+          <w:bCs/>
+          <w:sz w:val="20"/>
+          <w:szCs w:val="20"/>
+        </w:rPr>
+        <w:tab/>
+      </w:r>
+      <w:r>
+        <w:rPr>
+          <w:rFonts w:ascii="Book Antiqua" w:hAnsi="Book Antiqua"/>
+          <w:sz w:val="24"/>
+        </w:rPr>
+        <w:tab/>
+      </w:r>
+      <w:r>
+        <w:rPr>
+          <w:rFonts w:ascii="Book Antiqua" w:hAnsi="Book Antiqua"/>
+          <w:sz w:val="24"/>
+        </w:rPr>
+        <w:tab/>
+      </w:r>
+      <w:r>
+        <w:rPr>
+          <w:rFonts w:ascii="Book Antiqua" w:hAnsi="Book Antiqua"/>
+          <w:sz w:val="24"/>
+        </w:rPr>
+        <w:tab/>
+      </w:r>
+      <w:r>
+        <w:rPr>
+          <w:rFonts w:ascii="Book Antiqua" w:hAnsi="Book Antiqua"/>
+          <w:sz w:val="24"/>
+        </w:rPr>
+        <w:tab/>
+      </w:r>
+      <w:r>
+        <w:rPr>
+          <w:rFonts w:ascii="Book Antiqua" w:hAnsi="Book Antiqua"/>
+          <w:sz w:val="24"/>
+        </w:rPr>
+        <w:tab/>
+      </w:r>
+      <w:r>
+        <w:rPr>
+          <w:rFonts w:ascii="Book Antiqua" w:hAnsi="Book Antiqua"/>
+          <w:sz w:val="24"/>
+        </w:rPr>
+        <w:tab/>
+      </w:r>
+      <w:r>
+        <w:rPr>
+          <w:rFonts w:ascii="Book Antiqua" w:hAnsi="Book Antiqua"/>
+          <w:sz w:val="24"/>
+        </w:rPr>
+        <w:tab/>
+      </w:r>
+      <w:r>
+        <w:rPr>
+          <w:rFonts w:ascii="Book Antiqua" w:hAnsi="Book Antiqua"/>
+          <w:sz w:val="24"/>
+        </w:rPr>
+        <w:tab/>
       </w:r>
       <w:r>
         <w:rPr>
@@ -1276,23 +2294,105 @@
         </w:rPr>
         <w:t>.a</w:t>
       </w:r>
-      <w:proofErr w:type="gramStart"/>
-      <w:r>
-        <w:rPr>
-          <w:rFonts w:ascii="Book Antiqua" w:hAnsi="Book Antiqua"/>
-          <w:color w:val="000000" w:themeColor="text1"/>
-          <w:sz w:val="24"/>
-        </w:rPr>
-        <w:t>)  Draw</w:t>
-      </w:r>
-      <w:proofErr w:type="gramEnd"/>
-      <w:r>
-        <w:rPr>
-          <w:rFonts w:ascii="Book Antiqua" w:hAnsi="Book Antiqua"/>
-          <w:color w:val="000000" w:themeColor="text1"/>
-          <w:sz w:val="24"/>
-        </w:rPr>
-        <w:t xml:space="preserve"> &amp; explain pervasive web application architecture.</w:t>
+      <w:r>
+        <w:rPr>
+          <w:rFonts w:ascii="Book Antiqua" w:hAnsi="Book Antiqua"/>
+          <w:color w:val="000000" w:themeColor="text1"/>
+          <w:sz w:val="24"/>
+        </w:rPr>
+        <w:t>)</w:t>
+      </w:r>
+      <w:r>
+        <w:rPr>
+          <w:rFonts w:ascii="Book Antiqua" w:hAnsi="Book Antiqua"/>
+          <w:color w:val="000000" w:themeColor="text1"/>
+          <w:sz w:val="24"/>
+        </w:rPr>
+        <w:t xml:space="preserve"> </w:t>
+      </w:r>
+      <w:r>
+        <w:rPr>
+          <w:rFonts w:ascii="Book Antiqua" w:hAnsi="Book Antiqua"/>
+          <w:bCs/>
+          <w:sz w:val="20"/>
+          <w:szCs w:val="20"/>
+        </w:rPr>
+        <w:t>QUESTION</w:t>
+      </w:r>
+      <w:r>
+        <w:rPr>
+          <w:rFonts w:ascii="Book Antiqua" w:hAnsi="Book Antiqua"/>
+          <w:bCs/>
+          <w:sz w:val="20"/>
+          <w:szCs w:val="20"/>
+        </w:rPr>
+        <w:t>6</w:t>
+      </w:r>
+      <w:r>
+        <w:rPr>
+          <w:rFonts w:ascii="Book Antiqua" w:hAnsi="Book Antiqua"/>
+          <w:bCs/>
+          <w:sz w:val="20"/>
+          <w:szCs w:val="20"/>
+        </w:rPr>
+        <w:t>_A</w:t>
+      </w:r>
+      <w:r>
+        <w:rPr>
+          <w:rFonts w:ascii="Book Antiqua" w:hAnsi="Book Antiqua"/>
+          <w:bCs/>
+          <w:sz w:val="20"/>
+          <w:szCs w:val="20"/>
+        </w:rPr>
+        <w:tab/>
+      </w:r>
+      <w:r>
+        <w:rPr>
+          <w:rFonts w:ascii="Book Antiqua" w:hAnsi="Book Antiqua"/>
+          <w:color w:val="000000" w:themeColor="text1"/>
+          <w:sz w:val="24"/>
+        </w:rPr>
+        <w:tab/>
+      </w:r>
+      <w:r>
+        <w:rPr>
+          <w:rFonts w:ascii="Book Antiqua" w:hAnsi="Book Antiqua"/>
+          <w:color w:val="000000" w:themeColor="text1"/>
+          <w:sz w:val="24"/>
+        </w:rPr>
+        <w:tab/>
+      </w:r>
+      <w:r>
+        <w:rPr>
+          <w:rFonts w:ascii="Book Antiqua" w:hAnsi="Book Antiqua"/>
+          <w:color w:val="000000" w:themeColor="text1"/>
+          <w:sz w:val="24"/>
+        </w:rPr>
+        <w:tab/>
+      </w:r>
+      <w:r>
+        <w:rPr>
+          <w:rFonts w:ascii="Book Antiqua" w:hAnsi="Book Antiqua"/>
+          <w:color w:val="000000" w:themeColor="text1"/>
+          <w:sz w:val="24"/>
+        </w:rPr>
+        <w:tab/>
+      </w:r>
+      <w:r>
+        <w:rPr>
+          <w:rFonts w:ascii="Book Antiqua" w:hAnsi="Book Antiqua"/>
+          <w:color w:val="000000" w:themeColor="text1"/>
+          <w:sz w:val="24"/>
+        </w:rPr>
+        <w:tab/>
+      </w:r>
+      <w:r>
+        <w:rPr>
+          <w:rFonts w:ascii="Book Antiqua" w:hAnsi="Book Antiqua"/>
+          <w:color w:val="000000" w:themeColor="text1"/>
+          <w:sz w:val="24"/>
+        </w:rPr>
+        <w:tab/>
       </w:r>
       <w:r>
         <w:rPr>
@@ -1375,57 +2475,157 @@
           <w:color w:val="000000" w:themeColor="text1"/>
           <w:sz w:val="24"/>
         </w:rPr>
-        <w:t xml:space="preserve">b)  Comment on: Accessing web application </w:t>
-      </w:r>
-      <w:proofErr w:type="spellStart"/>
-      <w:r>
-        <w:rPr>
-          <w:rFonts w:ascii="Book Antiqua" w:hAnsi="Book Antiqua"/>
-          <w:color w:val="000000" w:themeColor="text1"/>
-          <w:sz w:val="24"/>
-        </w:rPr>
-        <w:t>i</w:t>
-      </w:r>
-      <w:proofErr w:type="spellEnd"/>
-      <w:r>
-        <w:rPr>
-          <w:rFonts w:ascii="Book Antiqua" w:hAnsi="Book Antiqua"/>
-          <w:color w:val="000000" w:themeColor="text1"/>
-          <w:sz w:val="24"/>
-        </w:rPr>
-        <w:t>) Via PDA ii) Via Voice.</w:t>
-      </w:r>
-      <w:r>
-        <w:rPr>
-          <w:rFonts w:ascii="Book Antiqua" w:hAnsi="Book Antiqua"/>
-          <w:color w:val="000000" w:themeColor="text1"/>
-          <w:sz w:val="24"/>
-        </w:rPr>
-        <w:tab/>
-      </w:r>
-      <w:r>
-        <w:rPr>
-          <w:rFonts w:ascii="Book Antiqua" w:hAnsi="Book Antiqua"/>
-          <w:color w:val="000000" w:themeColor="text1"/>
-          <w:sz w:val="24"/>
-        </w:rPr>
-        <w:tab/>
-      </w:r>
-      <w:r>
-        <w:rPr>
-          <w:rFonts w:ascii="Book Antiqua" w:hAnsi="Book Antiqua"/>
-          <w:color w:val="000000" w:themeColor="text1"/>
-          <w:sz w:val="24"/>
-        </w:rPr>
-        <w:tab/>
-      </w:r>
-      <w:r>
-        <w:rPr>
-          <w:rFonts w:ascii="Book Antiqua" w:hAnsi="Book Antiqua"/>
-          <w:color w:val="000000" w:themeColor="text1"/>
-          <w:sz w:val="24"/>
-        </w:rPr>
-        <w:t xml:space="preserve">            </w:t>
+        <w:t>b)</w:t>
+      </w:r>
+      <w:r>
+        <w:rPr>
+          <w:rFonts w:ascii="Book Antiqua" w:hAnsi="Book Antiqua"/>
+          <w:color w:val="000000" w:themeColor="text1"/>
+          <w:sz w:val="24"/>
+        </w:rPr>
+        <w:t xml:space="preserve"> </w:t>
+      </w:r>
+      <w:r>
+        <w:rPr>
+          <w:rFonts w:ascii="Book Antiqua" w:hAnsi="Book Antiqua"/>
+          <w:bCs/>
+          <w:sz w:val="20"/>
+          <w:szCs w:val="20"/>
+        </w:rPr>
+        <w:t>QUESTION</w:t>
+      </w:r>
+      <w:r>
+        <w:rPr>
+          <w:rFonts w:ascii="Book Antiqua" w:hAnsi="Book Antiqua"/>
+          <w:bCs/>
+          <w:sz w:val="20"/>
+          <w:szCs w:val="20"/>
+        </w:rPr>
+        <w:t>6</w:t>
+      </w:r>
+      <w:r>
+        <w:rPr>
+          <w:rFonts w:ascii="Book Antiqua" w:hAnsi="Book Antiqua"/>
+          <w:bCs/>
+          <w:sz w:val="20"/>
+          <w:szCs w:val="20"/>
+        </w:rPr>
+        <w:t>_</w:t>
+      </w:r>
+      <w:r>
+        <w:rPr>
+          <w:rFonts w:ascii="Book Antiqua" w:hAnsi="Book Antiqua"/>
+          <w:bCs/>
+          <w:sz w:val="20"/>
+          <w:szCs w:val="20"/>
+        </w:rPr>
+        <w:t>B</w:t>
+      </w:r>
+      <w:r>
+        <w:rPr>
+          <w:rFonts w:ascii="Book Antiqua" w:hAnsi="Book Antiqua"/>
+          <w:bCs/>
+          <w:sz w:val="20"/>
+          <w:szCs w:val="20"/>
+        </w:rPr>
+        <w:tab/>
+      </w:r>
+      <w:r>
+        <w:rPr>
+          <w:rFonts w:ascii="Book Antiqua" w:hAnsi="Book Antiqua"/>
+          <w:color w:val="000000" w:themeColor="text1"/>
+          <w:sz w:val="24"/>
+        </w:rPr>
+        <w:tab/>
+      </w:r>
+      <w:r>
+        <w:rPr>
+          <w:rFonts w:ascii="Book Antiqua" w:hAnsi="Book Antiqua"/>
+          <w:color w:val="000000" w:themeColor="text1"/>
+          <w:sz w:val="24"/>
+        </w:rPr>
+        <w:tab/>
+      </w:r>
+      <w:r>
+        <w:rPr>
+          <w:rFonts w:ascii="Book Antiqua" w:hAnsi="Book Antiqua"/>
+          <w:color w:val="000000" w:themeColor="text1"/>
+          <w:sz w:val="24"/>
+        </w:rPr>
+        <w:tab/>
+      </w:r>
+      <w:r>
+        <w:rPr>
+          <w:rFonts w:ascii="Book Antiqua" w:hAnsi="Book Antiqua"/>
+          <w:color w:val="000000" w:themeColor="text1"/>
+          <w:sz w:val="24"/>
+        </w:rPr>
+        <w:t xml:space="preserve">      </w:t>
+      </w:r>
+      <w:r>
+        <w:rPr>
+          <w:rFonts w:ascii="Book Antiqua" w:hAnsi="Book Antiqua"/>
+          <w:color w:val="000000" w:themeColor="text1"/>
+          <w:sz w:val="24"/>
+        </w:rPr>
+        <w:tab/>
+      </w:r>
+      <w:r>
+        <w:rPr>
+          <w:rFonts w:ascii="Book Antiqua" w:hAnsi="Book Antiqua"/>
+          <w:color w:val="000000" w:themeColor="text1"/>
+          <w:sz w:val="24"/>
+        </w:rPr>
+        <w:tab/>
+      </w:r>
+      <w:r>
+        <w:rPr>
+          <w:rFonts w:ascii="Book Antiqua" w:hAnsi="Book Antiqua"/>
+          <w:color w:val="000000" w:themeColor="text1"/>
+          <w:sz w:val="24"/>
+        </w:rPr>
+        <w:tab/>
+      </w:r>
+      <w:r>
+        <w:rPr>
+          <w:rFonts w:ascii="Book Antiqua" w:hAnsi="Book Antiqua"/>
+          <w:color w:val="000000" w:themeColor="text1"/>
+          <w:sz w:val="24"/>
+        </w:rPr>
+        <w:tab/>
+      </w:r>
+      <w:r>
+        <w:rPr>
+          <w:rFonts w:ascii="Book Antiqua" w:hAnsi="Book Antiqua"/>
+          <w:color w:val="000000" w:themeColor="text1"/>
+          <w:sz w:val="24"/>
+        </w:rPr>
+        <w:tab/>
+      </w:r>
+      <w:r>
+        <w:rPr>
+          <w:rFonts w:ascii="Book Antiqua" w:hAnsi="Book Antiqua"/>
+          <w:color w:val="000000" w:themeColor="text1"/>
+          <w:sz w:val="24"/>
+        </w:rPr>
+        <w:tab/>
+      </w:r>
+      <w:r>
+        <w:rPr>
+          <w:rFonts w:ascii="Book Antiqua" w:hAnsi="Book Antiqua"/>
+          <w:color w:val="000000" w:themeColor="text1"/>
+          <w:sz w:val="24"/>
+        </w:rPr>
+        <w:tab/>
+        <w:t xml:space="preserve">      </w:t>
+      </w:r>
+      <w:r>
+        <w:rPr>
+          <w:rFonts w:ascii="Book Antiqua" w:hAnsi="Book Antiqua"/>
+          <w:color w:val="000000" w:themeColor="text1"/>
+          <w:sz w:val="24"/>
+        </w:rPr>
+        <w:t xml:space="preserve">      </w:t>
       </w:r>
       <w:r>
         <w:rPr>
@@ -1543,16 +2743,7 @@
           <w:sz w:val="24"/>
           <w:szCs w:val="24"/>
         </w:rPr>
-        <w:t>Q.7.a</w:t>
-      </w:r>
-      <w:proofErr w:type="gramStart"/>
-      <w:r>
-        <w:rPr>
-          <w:rFonts w:ascii="Book Antiqua" w:hAnsi="Book Antiqua"/>
-          <w:sz w:val="24"/>
-          <w:szCs w:val="24"/>
-        </w:rPr>
-        <w:t xml:space="preserve">) </w:t>
+        <w:t>Q.7.a)</w:t>
       </w:r>
       <w:r>
         <w:rPr>
@@ -1565,53 +2756,133 @@
       <w:r>
         <w:rPr>
           <w:rFonts w:ascii="Book Antiqua" w:hAnsi="Book Antiqua"/>
-          <w:sz w:val="24"/>
-          <w:szCs w:val="24"/>
-        </w:rPr>
-        <w:t>How</w:t>
-      </w:r>
-      <w:proofErr w:type="gramEnd"/>
-      <w:r>
-        <w:rPr>
-          <w:rFonts w:ascii="Book Antiqua" w:hAnsi="Book Antiqua"/>
-          <w:sz w:val="24"/>
-          <w:szCs w:val="24"/>
-        </w:rPr>
-        <w:t xml:space="preserve"> touch interaction can be enhanced using </w:t>
-      </w:r>
-      <w:proofErr w:type="spellStart"/>
-      <w:r>
-        <w:rPr>
-          <w:rFonts w:ascii="Book Antiqua" w:hAnsi="Book Antiqua"/>
-          <w:sz w:val="24"/>
-          <w:szCs w:val="24"/>
-        </w:rPr>
-        <w:t>i</w:t>
-      </w:r>
-      <w:proofErr w:type="spellEnd"/>
-      <w:r>
-        <w:rPr>
-          <w:rFonts w:ascii="Book Antiqua" w:hAnsi="Book Antiqua"/>
-          <w:sz w:val="24"/>
-          <w:szCs w:val="24"/>
-        </w:rPr>
-        <w:t>) Liquids ii) Everyday Objects</w:t>
-      </w:r>
-      <w:r>
-        <w:rPr>
-          <w:rFonts w:ascii="Book Antiqua" w:hAnsi="Book Antiqua"/>
-          <w:color w:val="000000" w:themeColor="text1"/>
-          <w:sz w:val="24"/>
-        </w:rPr>
-        <w:tab/>
-      </w:r>
-      <w:r>
-        <w:rPr>
-          <w:rFonts w:ascii="Book Antiqua" w:hAnsi="Book Antiqua"/>
-          <w:color w:val="000000" w:themeColor="text1"/>
-          <w:sz w:val="24"/>
-        </w:rPr>
-        <w:tab/>
+          <w:bCs/>
+          <w:sz w:val="20"/>
+          <w:szCs w:val="20"/>
+        </w:rPr>
+        <w:t>QUESTION</w:t>
+      </w:r>
+      <w:r>
+        <w:rPr>
+          <w:rFonts w:ascii="Book Antiqua" w:hAnsi="Book Antiqua"/>
+          <w:bCs/>
+          <w:sz w:val="20"/>
+          <w:szCs w:val="20"/>
+        </w:rPr>
+        <w:t>7</w:t>
+      </w:r>
+      <w:r>
+        <w:rPr>
+          <w:rFonts w:ascii="Book Antiqua" w:hAnsi="Book Antiqua"/>
+          <w:bCs/>
+          <w:sz w:val="20"/>
+          <w:szCs w:val="20"/>
+        </w:rPr>
+        <w:t>_A</w:t>
+      </w:r>
+      <w:r>
+        <w:rPr>
+          <w:rFonts w:ascii="Book Antiqua" w:hAnsi="Book Antiqua"/>
+          <w:bCs/>
+          <w:sz w:val="20"/>
+          <w:szCs w:val="20"/>
+        </w:rPr>
+        <w:tab/>
+      </w:r>
+      <w:r>
+        <w:rPr>
+          <w:rFonts w:ascii="Book Antiqua" w:hAnsi="Book Antiqua"/>
+          <w:color w:val="000000" w:themeColor="text1"/>
+          <w:sz w:val="24"/>
+        </w:rPr>
+        <w:tab/>
+      </w:r>
+      <w:r>
+        <w:rPr>
+          <w:rFonts w:ascii="Book Antiqua" w:hAnsi="Book Antiqua"/>
+          <w:color w:val="000000" w:themeColor="text1"/>
+          <w:sz w:val="24"/>
+        </w:rPr>
+        <w:tab/>
+      </w:r>
+      <w:r>
+        <w:rPr>
+          <w:rFonts w:ascii="Book Antiqua" w:hAnsi="Book Antiqua"/>
+          <w:color w:val="000000" w:themeColor="text1"/>
+          <w:sz w:val="24"/>
+        </w:rPr>
+        <w:tab/>
+      </w:r>
+      <w:r>
+        <w:rPr>
+          <w:rFonts w:ascii="Book Antiqua" w:hAnsi="Book Antiqua"/>
+          <w:color w:val="000000" w:themeColor="text1"/>
+          <w:sz w:val="24"/>
+        </w:rPr>
+        <w:tab/>
+      </w:r>
+      <w:r>
+        <w:rPr>
+          <w:rFonts w:ascii="Book Antiqua" w:hAnsi="Book Antiqua"/>
+          <w:color w:val="000000" w:themeColor="text1"/>
+          <w:sz w:val="24"/>
+        </w:rPr>
+        <w:tab/>
+      </w:r>
+      <w:r>
+        <w:rPr>
+          <w:rFonts w:ascii="Book Antiqua" w:hAnsi="Book Antiqua"/>
+          <w:color w:val="000000" w:themeColor="text1"/>
+          <w:sz w:val="24"/>
+        </w:rPr>
+        <w:tab/>
+      </w:r>
+      <w:r>
+        <w:rPr>
+          <w:rFonts w:ascii="Book Antiqua" w:hAnsi="Book Antiqua"/>
+          <w:color w:val="000000" w:themeColor="text1"/>
+          <w:sz w:val="24"/>
+        </w:rPr>
+        <w:tab/>
+      </w:r>
+      <w:r>
+        <w:rPr>
+          <w:rFonts w:ascii="Book Antiqua" w:hAnsi="Book Antiqua"/>
+          <w:color w:val="000000" w:themeColor="text1"/>
+          <w:sz w:val="24"/>
+        </w:rPr>
+        <w:tab/>
+      </w:r>
+      <w:r>
+        <w:rPr>
+          <w:rFonts w:ascii="Book Antiqua" w:hAnsi="Book Antiqua"/>
+          <w:color w:val="000000" w:themeColor="text1"/>
+          <w:sz w:val="24"/>
+        </w:rPr>
+        <w:tab/>
+      </w:r>
+      <w:r>
+        <w:rPr>
+          <w:rFonts w:ascii="Book Antiqua" w:hAnsi="Book Antiqua"/>
+          <w:color w:val="000000" w:themeColor="text1"/>
+          <w:sz w:val="24"/>
+        </w:rPr>
+        <w:tab/>
+      </w:r>
+      <w:r>
+        <w:rPr>
+          <w:rFonts w:ascii="Book Antiqua" w:hAnsi="Book Antiqua"/>
+          <w:color w:val="000000" w:themeColor="text1"/>
+          <w:sz w:val="24"/>
+        </w:rPr>
+        <w:tab/>
+      </w:r>
+      <w:r>
+        <w:rPr>
+          <w:rFonts w:ascii="Book Antiqua" w:hAnsi="Book Antiqua"/>
+          <w:color w:val="000000" w:themeColor="text1"/>
+          <w:sz w:val="24"/>
+        </w:rPr>
         <w:t>8 M</w:t>
       </w:r>
     </w:p>
@@ -1639,31 +2910,108 @@
           <w:color w:val="000000" w:themeColor="text1"/>
           <w:sz w:val="24"/>
         </w:rPr>
-        <w:t>b)  Explain user interface issues in pervasive computing</w:t>
-      </w:r>
-      <w:r>
-        <w:rPr>
-          <w:rFonts w:ascii="Book Antiqua" w:hAnsi="Book Antiqua"/>
-          <w:color w:val="000000" w:themeColor="text1"/>
-          <w:sz w:val="24"/>
-        </w:rPr>
-        <w:t xml:space="preserve">. </w:t>
-      </w:r>
-      <w:r>
-        <w:rPr>
-          <w:rFonts w:ascii="Book Antiqua" w:hAnsi="Book Antiqua"/>
-          <w:color w:val="000000" w:themeColor="text1"/>
-          <w:sz w:val="24"/>
-        </w:rPr>
-        <w:tab/>
-      </w:r>
-      <w:r>
-        <w:rPr>
-          <w:rFonts w:ascii="Book Antiqua" w:hAnsi="Book Antiqua"/>
-          <w:color w:val="000000" w:themeColor="text1"/>
-          <w:sz w:val="24"/>
-        </w:rPr>
-        <w:t xml:space="preserve">  </w:t>
+        <w:t>b)</w:t>
+      </w:r>
+      <w:r>
+        <w:rPr>
+          <w:rFonts w:ascii="Book Antiqua" w:hAnsi="Book Antiqua"/>
+          <w:color w:val="000000" w:themeColor="text1"/>
+          <w:sz w:val="24"/>
+        </w:rPr>
+        <w:t xml:space="preserve"> </w:t>
+      </w:r>
+      <w:r>
+        <w:rPr>
+          <w:rFonts w:ascii="Book Antiqua" w:hAnsi="Book Antiqua"/>
+          <w:bCs/>
+          <w:sz w:val="20"/>
+          <w:szCs w:val="20"/>
+        </w:rPr>
+        <w:t>QUESTION</w:t>
+      </w:r>
+      <w:r>
+        <w:rPr>
+          <w:rFonts w:ascii="Book Antiqua" w:hAnsi="Book Antiqua"/>
+          <w:bCs/>
+          <w:sz w:val="20"/>
+          <w:szCs w:val="20"/>
+        </w:rPr>
+        <w:t>7</w:t>
+      </w:r>
+      <w:r>
+        <w:rPr>
+          <w:rFonts w:ascii="Book Antiqua" w:hAnsi="Book Antiqua"/>
+          <w:bCs/>
+          <w:sz w:val="20"/>
+          <w:szCs w:val="20"/>
+        </w:rPr>
+        <w:t>_</w:t>
+      </w:r>
+      <w:r>
+        <w:rPr>
+          <w:rFonts w:ascii="Book Antiqua" w:hAnsi="Book Antiqua"/>
+          <w:bCs/>
+          <w:sz w:val="20"/>
+          <w:szCs w:val="20"/>
+        </w:rPr>
+        <w:t>B</w:t>
+      </w:r>
+      <w:r>
+        <w:rPr>
+          <w:rFonts w:ascii="Book Antiqua" w:hAnsi="Book Antiqua"/>
+          <w:bCs/>
+          <w:sz w:val="20"/>
+          <w:szCs w:val="20"/>
+        </w:rPr>
+        <w:tab/>
+      </w:r>
+      <w:r>
+        <w:rPr>
+          <w:rFonts w:ascii="Book Antiqua" w:hAnsi="Book Antiqua"/>
+          <w:color w:val="000000" w:themeColor="text1"/>
+          <w:sz w:val="24"/>
+        </w:rPr>
+        <w:tab/>
+      </w:r>
+      <w:r>
+        <w:rPr>
+          <w:rFonts w:ascii="Book Antiqua" w:hAnsi="Book Antiqua"/>
+          <w:color w:val="000000" w:themeColor="text1"/>
+          <w:sz w:val="24"/>
+        </w:rPr>
+        <w:tab/>
+      </w:r>
+      <w:r>
+        <w:rPr>
+          <w:rFonts w:ascii="Book Antiqua" w:hAnsi="Book Antiqua"/>
+          <w:color w:val="000000" w:themeColor="text1"/>
+          <w:sz w:val="24"/>
+        </w:rPr>
+        <w:tab/>
+      </w:r>
+      <w:r>
+        <w:rPr>
+          <w:rFonts w:ascii="Book Antiqua" w:hAnsi="Book Antiqua"/>
+          <w:color w:val="000000" w:themeColor="text1"/>
+          <w:sz w:val="24"/>
+        </w:rPr>
+        <w:tab/>
+      </w:r>
+      <w:r>
+        <w:rPr>
+          <w:rFonts w:ascii="Book Antiqua" w:hAnsi="Book Antiqua"/>
+          <w:color w:val="000000" w:themeColor="text1"/>
+          <w:sz w:val="24"/>
+        </w:rPr>
+        <w:tab/>
+      </w:r>
+      <w:r>
+        <w:rPr>
+          <w:rFonts w:ascii="Book Antiqua" w:hAnsi="Book Antiqua"/>
+          <w:color w:val="000000" w:themeColor="text1"/>
+          <w:sz w:val="24"/>
+        </w:rPr>
+        <w:tab/>
       </w:r>
       <w:r>
         <w:rPr>
@@ -1759,63 +3107,163 @@
           <w:color w:val="000000" w:themeColor="text1"/>
           <w:sz w:val="24"/>
         </w:rPr>
-        <w:t xml:space="preserve">Q.8.a)  </w:t>
-      </w:r>
-      <w:r>
-        <w:rPr>
-          <w:rFonts w:ascii="Book Antiqua" w:hAnsi="Book Antiqua"/>
-          <w:color w:val="000000" w:themeColor="text1"/>
-          <w:sz w:val="24"/>
-        </w:rPr>
-        <w:t>Draw &amp; explain architecture of wearable computing systems</w:t>
-      </w:r>
-      <w:r>
-        <w:rPr>
-          <w:rFonts w:ascii="Book Antiqua" w:hAnsi="Book Antiqua"/>
-          <w:color w:val="000000" w:themeColor="text1"/>
-          <w:sz w:val="24"/>
-        </w:rPr>
-        <w:tab/>
-      </w:r>
-      <w:r>
-        <w:rPr>
-          <w:rFonts w:ascii="Book Antiqua" w:hAnsi="Book Antiqua"/>
-          <w:color w:val="000000" w:themeColor="text1"/>
-          <w:sz w:val="24"/>
-        </w:rPr>
-        <w:tab/>
-      </w:r>
-      <w:r>
-        <w:rPr>
-          <w:rFonts w:ascii="Book Antiqua" w:hAnsi="Book Antiqua"/>
-          <w:color w:val="000000" w:themeColor="text1"/>
-          <w:sz w:val="24"/>
-        </w:rPr>
-        <w:t>.</w:t>
-      </w:r>
-      <w:r>
-        <w:rPr>
-          <w:rFonts w:ascii="Book Antiqua" w:hAnsi="Book Antiqua"/>
-          <w:color w:val="000000" w:themeColor="text1"/>
-          <w:sz w:val="24"/>
-        </w:rPr>
-        <w:tab/>
-      </w:r>
-      <w:r>
-        <w:rPr>
-          <w:rFonts w:ascii="Book Antiqua" w:hAnsi="Book Antiqua"/>
-          <w:color w:val="000000" w:themeColor="text1"/>
-          <w:sz w:val="24"/>
-        </w:rPr>
-        <w:tab/>
-      </w:r>
-      <w:r>
-        <w:rPr>
-          <w:rFonts w:ascii="Book Antiqua" w:hAnsi="Book Antiqua"/>
-          <w:color w:val="000000" w:themeColor="text1"/>
-          <w:sz w:val="24"/>
-        </w:rPr>
-        <w:t xml:space="preserve">            </w:t>
+        <w:t>Q.8.a)</w:t>
+      </w:r>
+      <w:r>
+        <w:rPr>
+          <w:rFonts w:ascii="Book Antiqua" w:hAnsi="Book Antiqua"/>
+          <w:color w:val="000000" w:themeColor="text1"/>
+          <w:sz w:val="24"/>
+        </w:rPr>
+        <w:t xml:space="preserve"> </w:t>
+      </w:r>
+      <w:r>
+        <w:rPr>
+          <w:rFonts w:ascii="Book Antiqua" w:hAnsi="Book Antiqua"/>
+          <w:bCs/>
+          <w:sz w:val="20"/>
+          <w:szCs w:val="20"/>
+        </w:rPr>
+        <w:t>QUESTION</w:t>
+      </w:r>
+      <w:r>
+        <w:rPr>
+          <w:rFonts w:ascii="Book Antiqua" w:hAnsi="Book Antiqua"/>
+          <w:bCs/>
+          <w:sz w:val="20"/>
+          <w:szCs w:val="20"/>
+        </w:rPr>
+        <w:t>8</w:t>
+      </w:r>
+      <w:r>
+        <w:rPr>
+          <w:rFonts w:ascii="Book Antiqua" w:hAnsi="Book Antiqua"/>
+          <w:bCs/>
+          <w:sz w:val="20"/>
+          <w:szCs w:val="20"/>
+        </w:rPr>
+        <w:t>_</w:t>
+      </w:r>
+      <w:r>
+        <w:rPr>
+          <w:rFonts w:ascii="Book Antiqua" w:hAnsi="Book Antiqua"/>
+          <w:bCs/>
+          <w:sz w:val="20"/>
+          <w:szCs w:val="20"/>
+        </w:rPr>
+        <w:t>A</w:t>
+      </w:r>
+      <w:r>
+        <w:rPr>
+          <w:rFonts w:ascii="Book Antiqua" w:hAnsi="Book Antiqua"/>
+          <w:color w:val="000000" w:themeColor="text1"/>
+          <w:sz w:val="24"/>
+        </w:rPr>
+        <w:tab/>
+      </w:r>
+      <w:r>
+        <w:rPr>
+          <w:rFonts w:ascii="Book Antiqua" w:hAnsi="Book Antiqua"/>
+          <w:color w:val="000000" w:themeColor="text1"/>
+          <w:sz w:val="24"/>
+        </w:rPr>
+        <w:tab/>
+      </w:r>
+      <w:r>
+        <w:rPr>
+          <w:rFonts w:ascii="Book Antiqua" w:hAnsi="Book Antiqua"/>
+          <w:color w:val="000000" w:themeColor="text1"/>
+          <w:sz w:val="24"/>
+        </w:rPr>
+        <w:t xml:space="preserve">      </w:t>
+      </w:r>
+      <w:r>
+        <w:rPr>
+          <w:rFonts w:ascii="Book Antiqua" w:hAnsi="Book Antiqua"/>
+          <w:color w:val="000000" w:themeColor="text1"/>
+          <w:sz w:val="24"/>
+        </w:rPr>
+        <w:tab/>
+      </w:r>
+      <w:r>
+        <w:rPr>
+          <w:rFonts w:ascii="Book Antiqua" w:hAnsi="Book Antiqua"/>
+          <w:color w:val="000000" w:themeColor="text1"/>
+          <w:sz w:val="24"/>
+        </w:rPr>
+        <w:t xml:space="preserve">     </w:t>
+      </w:r>
+      <w:r>
+        <w:rPr>
+          <w:rFonts w:ascii="Book Antiqua" w:hAnsi="Book Antiqua"/>
+          <w:color w:val="000000" w:themeColor="text1"/>
+          <w:sz w:val="24"/>
+        </w:rPr>
+        <w:tab/>
+      </w:r>
+      <w:r>
+        <w:rPr>
+          <w:rFonts w:ascii="Book Antiqua" w:hAnsi="Book Antiqua"/>
+          <w:color w:val="000000" w:themeColor="text1"/>
+          <w:sz w:val="24"/>
+        </w:rPr>
+        <w:tab/>
+      </w:r>
+      <w:r>
+        <w:rPr>
+          <w:rFonts w:ascii="Book Antiqua" w:hAnsi="Book Antiqua"/>
+          <w:color w:val="000000" w:themeColor="text1"/>
+          <w:sz w:val="24"/>
+        </w:rPr>
+        <w:tab/>
+      </w:r>
+      <w:r>
+        <w:rPr>
+          <w:rFonts w:ascii="Book Antiqua" w:hAnsi="Book Antiqua"/>
+          <w:color w:val="000000" w:themeColor="text1"/>
+          <w:sz w:val="24"/>
+        </w:rPr>
+        <w:tab/>
+      </w:r>
+      <w:r>
+        <w:rPr>
+          <w:rFonts w:ascii="Book Antiqua" w:hAnsi="Book Antiqua"/>
+          <w:color w:val="000000" w:themeColor="text1"/>
+          <w:sz w:val="24"/>
+        </w:rPr>
+        <w:tab/>
+      </w:r>
+      <w:r>
+        <w:rPr>
+          <w:rFonts w:ascii="Book Antiqua" w:hAnsi="Book Antiqua"/>
+          <w:color w:val="000000" w:themeColor="text1"/>
+          <w:sz w:val="24"/>
+        </w:rPr>
+        <w:tab/>
+      </w:r>
+      <w:r>
+        <w:rPr>
+          <w:rFonts w:ascii="Book Antiqua" w:hAnsi="Book Antiqua"/>
+          <w:color w:val="000000" w:themeColor="text1"/>
+          <w:sz w:val="24"/>
+        </w:rPr>
+        <w:tab/>
+      </w:r>
+      <w:r>
+        <w:rPr>
+          <w:rFonts w:ascii="Book Antiqua" w:hAnsi="Book Antiqua"/>
+          <w:color w:val="000000" w:themeColor="text1"/>
+          <w:sz w:val="24"/>
+        </w:rPr>
+        <w:tab/>
+      </w:r>
+      <w:r>
+        <w:rPr>
+          <w:rFonts w:ascii="Book Antiqua" w:hAnsi="Book Antiqua"/>
+          <w:color w:val="000000" w:themeColor="text1"/>
+          <w:sz w:val="24"/>
+        </w:rPr>
+        <w:tab/>
       </w:r>
       <w:r>
         <w:rPr>
@@ -1842,31 +3290,141 @@
           <w:sz w:val="24"/>
           <w:szCs w:val="24"/>
         </w:rPr>
-        <w:t xml:space="preserve">    b)  Discuss smart card based authentication mechanism in detail.</w:t>
-      </w:r>
-      <w:r>
-        <w:rPr>
-          <w:rFonts w:ascii="Book Antiqua" w:hAnsi="Book Antiqua"/>
-          <w:sz w:val="24"/>
-          <w:szCs w:val="24"/>
-        </w:rPr>
-        <w:tab/>
-      </w:r>
-      <w:r>
-        <w:rPr>
-          <w:rFonts w:ascii="Book Antiqua" w:hAnsi="Book Antiqua"/>
-          <w:sz w:val="24"/>
-          <w:szCs w:val="24"/>
-        </w:rPr>
-        <w:tab/>
-      </w:r>
-      <w:r>
-        <w:rPr>
-          <w:rFonts w:ascii="Book Antiqua" w:hAnsi="Book Antiqua"/>
-          <w:sz w:val="24"/>
-          <w:szCs w:val="24"/>
-        </w:rPr>
-        <w:tab/>
+        <w:t xml:space="preserve">    b)</w:t>
+      </w:r>
+      <w:r>
+        <w:rPr>
+          <w:rFonts w:ascii="Book Antiqua" w:hAnsi="Book Antiqua"/>
+          <w:sz w:val="24"/>
+          <w:szCs w:val="24"/>
+        </w:rPr>
+        <w:t xml:space="preserve"> </w:t>
+      </w:r>
+      <w:r>
+        <w:rPr>
+          <w:rFonts w:ascii="Book Antiqua" w:hAnsi="Book Antiqua"/>
+          <w:bCs/>
+          <w:sz w:val="20"/>
+          <w:szCs w:val="20"/>
+        </w:rPr>
+        <w:t>QUESTION</w:t>
+      </w:r>
+      <w:r>
+        <w:rPr>
+          <w:rFonts w:ascii="Book Antiqua" w:hAnsi="Book Antiqua"/>
+          <w:bCs/>
+          <w:sz w:val="20"/>
+          <w:szCs w:val="20"/>
+        </w:rPr>
+        <w:t>8</w:t>
+      </w:r>
+      <w:r>
+        <w:rPr>
+          <w:rFonts w:ascii="Book Antiqua" w:hAnsi="Book Antiqua"/>
+          <w:bCs/>
+          <w:sz w:val="20"/>
+          <w:szCs w:val="20"/>
+        </w:rPr>
+        <w:t>_</w:t>
+      </w:r>
+      <w:r>
+        <w:rPr>
+          <w:rFonts w:ascii="Book Antiqua" w:hAnsi="Book Antiqua"/>
+          <w:bCs/>
+          <w:sz w:val="20"/>
+          <w:szCs w:val="20"/>
+        </w:rPr>
+        <w:t>B</w:t>
+      </w:r>
+      <w:r>
+        <w:rPr>
+          <w:rFonts w:ascii="Book Antiqua" w:hAnsi="Book Antiqua"/>
+          <w:bCs/>
+          <w:sz w:val="20"/>
+          <w:szCs w:val="20"/>
+        </w:rPr>
+        <w:tab/>
+      </w:r>
+      <w:r>
+        <w:rPr>
+          <w:rFonts w:ascii="Book Antiqua" w:hAnsi="Book Antiqua"/>
+          <w:sz w:val="24"/>
+          <w:szCs w:val="24"/>
+        </w:rPr>
+        <w:tab/>
+      </w:r>
+      <w:r>
+        <w:rPr>
+          <w:rFonts w:ascii="Book Antiqua" w:hAnsi="Book Antiqua"/>
+          <w:sz w:val="24"/>
+          <w:szCs w:val="24"/>
+        </w:rPr>
+        <w:tab/>
+      </w:r>
+      <w:r>
+        <w:rPr>
+          <w:rFonts w:ascii="Book Antiqua" w:hAnsi="Book Antiqua"/>
+          <w:sz w:val="24"/>
+          <w:szCs w:val="24"/>
+        </w:rPr>
+        <w:tab/>
+      </w:r>
+      <w:r>
+        <w:rPr>
+          <w:rFonts w:ascii="Book Antiqua" w:hAnsi="Book Antiqua"/>
+          <w:sz w:val="24"/>
+          <w:szCs w:val="24"/>
+        </w:rPr>
+        <w:tab/>
+      </w:r>
+      <w:r>
+        <w:rPr>
+          <w:rFonts w:ascii="Book Antiqua" w:hAnsi="Book Antiqua"/>
+          <w:sz w:val="24"/>
+          <w:szCs w:val="24"/>
+        </w:rPr>
+        <w:tab/>
+      </w:r>
+      <w:r>
+        <w:rPr>
+          <w:rFonts w:ascii="Book Antiqua" w:hAnsi="Book Antiqua"/>
+          <w:sz w:val="24"/>
+          <w:szCs w:val="24"/>
+        </w:rPr>
+        <w:tab/>
+      </w:r>
+      <w:r>
+        <w:rPr>
+          <w:rFonts w:ascii="Book Antiqua" w:hAnsi="Book Antiqua"/>
+          <w:sz w:val="24"/>
+          <w:szCs w:val="24"/>
+        </w:rPr>
+        <w:tab/>
+      </w:r>
+      <w:r>
+        <w:rPr>
+          <w:rFonts w:ascii="Book Antiqua" w:hAnsi="Book Antiqua"/>
+          <w:sz w:val="24"/>
+          <w:szCs w:val="24"/>
+        </w:rPr>
+        <w:tab/>
+      </w:r>
+      <w:r>
+        <w:rPr>
+          <w:rFonts w:ascii="Book Antiqua" w:hAnsi="Book Antiqua"/>
+          <w:sz w:val="24"/>
+          <w:szCs w:val="24"/>
+        </w:rPr>
+        <w:tab/>
+      </w:r>
+      <w:r>
+        <w:rPr>
+          <w:rFonts w:ascii="Book Antiqua" w:hAnsi="Book Antiqua"/>
+          <w:sz w:val="24"/>
+          <w:szCs w:val="24"/>
+        </w:rPr>
+        <w:tab/>
+        <w:t xml:space="preserve"> </w:t>
       </w:r>
       <w:r>
         <w:rPr>
@@ -1917,74 +3475,133 @@
       <w:r>
         <w:rPr>
           <w:rFonts w:ascii="Book Antiqua" w:hAnsi="Book Antiqua"/>
-          <w:sz w:val="24"/>
-          <w:szCs w:val="24"/>
-        </w:rPr>
-        <w:t xml:space="preserve"> </w:t>
-      </w:r>
-      <w:r>
-        <w:rPr>
-          <w:rFonts w:ascii="Book Antiqua" w:hAnsi="Book Antiqua"/>
-          <w:sz w:val="24"/>
-          <w:szCs w:val="24"/>
-        </w:rPr>
-        <w:t>Explain co-ordinate model of earth in detail.</w:t>
-      </w:r>
-      <w:r>
-        <w:rPr>
-          <w:rFonts w:ascii="Book Antiqua" w:hAnsi="Book Antiqua"/>
-          <w:sz w:val="24"/>
-          <w:szCs w:val="24"/>
-        </w:rPr>
-        <w:tab/>
-      </w:r>
-      <w:r>
-        <w:rPr>
-          <w:rFonts w:ascii="Book Antiqua" w:hAnsi="Book Antiqua"/>
-          <w:sz w:val="24"/>
-          <w:szCs w:val="24"/>
-        </w:rPr>
-        <w:tab/>
-      </w:r>
-      <w:r>
-        <w:rPr>
-          <w:rFonts w:ascii="Book Antiqua" w:hAnsi="Book Antiqua"/>
-          <w:sz w:val="24"/>
-          <w:szCs w:val="24"/>
-        </w:rPr>
-        <w:tab/>
-      </w:r>
-      <w:r>
-        <w:rPr>
-          <w:rFonts w:ascii="Book Antiqua" w:hAnsi="Book Antiqua"/>
-          <w:sz w:val="24"/>
-          <w:szCs w:val="24"/>
-        </w:rPr>
-        <w:tab/>
-      </w:r>
-      <w:r>
-        <w:rPr>
-          <w:rFonts w:ascii="Book Antiqua" w:hAnsi="Book Antiqua"/>
-          <w:sz w:val="24"/>
-          <w:szCs w:val="24"/>
-        </w:rPr>
-        <w:tab/>
-      </w:r>
-      <w:r>
-        <w:rPr>
-          <w:rFonts w:ascii="Book Antiqua" w:hAnsi="Book Antiqua"/>
-          <w:sz w:val="24"/>
-          <w:szCs w:val="24"/>
-        </w:rPr>
-        <w:tab/>
-      </w:r>
-      <w:r>
-        <w:rPr>
-          <w:rFonts w:ascii="Book Antiqua" w:hAnsi="Book Antiqua"/>
-          <w:sz w:val="24"/>
-          <w:szCs w:val="24"/>
-        </w:rPr>
-        <w:tab/>
+          <w:bCs/>
+          <w:sz w:val="20"/>
+          <w:szCs w:val="20"/>
+        </w:rPr>
+        <w:t>QUESTION</w:t>
+      </w:r>
+      <w:r>
+        <w:rPr>
+          <w:rFonts w:ascii="Book Antiqua" w:hAnsi="Book Antiqua"/>
+          <w:bCs/>
+          <w:sz w:val="20"/>
+          <w:szCs w:val="20"/>
+        </w:rPr>
+        <w:t>9</w:t>
+      </w:r>
+      <w:r>
+        <w:rPr>
+          <w:rFonts w:ascii="Book Antiqua" w:hAnsi="Book Antiqua"/>
+          <w:bCs/>
+          <w:sz w:val="20"/>
+          <w:szCs w:val="20"/>
+        </w:rPr>
+        <w:t>_A</w:t>
+      </w:r>
+      <w:r>
+        <w:rPr>
+          <w:rFonts w:ascii="Book Antiqua" w:hAnsi="Book Antiqua"/>
+          <w:bCs/>
+          <w:sz w:val="20"/>
+          <w:szCs w:val="20"/>
+        </w:rPr>
+        <w:tab/>
+      </w:r>
+      <w:r>
+        <w:rPr>
+          <w:rFonts w:ascii="Book Antiqua" w:hAnsi="Book Antiqua"/>
+          <w:sz w:val="24"/>
+          <w:szCs w:val="24"/>
+        </w:rPr>
+        <w:tab/>
+      </w:r>
+      <w:r>
+        <w:rPr>
+          <w:rFonts w:ascii="Book Antiqua" w:hAnsi="Book Antiqua"/>
+          <w:sz w:val="24"/>
+          <w:szCs w:val="24"/>
+        </w:rPr>
+        <w:tab/>
+      </w:r>
+      <w:r>
+        <w:rPr>
+          <w:rFonts w:ascii="Book Antiqua" w:hAnsi="Book Antiqua"/>
+          <w:sz w:val="24"/>
+          <w:szCs w:val="24"/>
+        </w:rPr>
+        <w:tab/>
+      </w:r>
+      <w:r>
+        <w:rPr>
+          <w:rFonts w:ascii="Book Antiqua" w:hAnsi="Book Antiqua"/>
+          <w:sz w:val="24"/>
+          <w:szCs w:val="24"/>
+        </w:rPr>
+        <w:tab/>
+      </w:r>
+      <w:r>
+        <w:rPr>
+          <w:rFonts w:ascii="Book Antiqua" w:hAnsi="Book Antiqua"/>
+          <w:sz w:val="24"/>
+          <w:szCs w:val="24"/>
+        </w:rPr>
+        <w:tab/>
+      </w:r>
+      <w:r>
+        <w:rPr>
+          <w:rFonts w:ascii="Book Antiqua" w:hAnsi="Book Antiqua"/>
+          <w:sz w:val="24"/>
+          <w:szCs w:val="24"/>
+        </w:rPr>
+        <w:tab/>
+      </w:r>
+      <w:r>
+        <w:rPr>
+          <w:rFonts w:ascii="Book Antiqua" w:hAnsi="Book Antiqua"/>
+          <w:sz w:val="24"/>
+          <w:szCs w:val="24"/>
+        </w:rPr>
+        <w:tab/>
+      </w:r>
+      <w:r>
+        <w:rPr>
+          <w:rFonts w:ascii="Book Antiqua" w:hAnsi="Book Antiqua"/>
+          <w:sz w:val="24"/>
+          <w:szCs w:val="24"/>
+        </w:rPr>
+        <w:tab/>
+      </w:r>
+      <w:r>
+        <w:rPr>
+          <w:rFonts w:ascii="Book Antiqua" w:hAnsi="Book Antiqua"/>
+          <w:sz w:val="24"/>
+          <w:szCs w:val="24"/>
+        </w:rPr>
+        <w:tab/>
+      </w:r>
+      <w:r>
+        <w:rPr>
+          <w:rFonts w:ascii="Book Antiqua" w:hAnsi="Book Antiqua"/>
+          <w:sz w:val="24"/>
+          <w:szCs w:val="24"/>
+        </w:rPr>
+        <w:tab/>
+      </w:r>
+      <w:r>
+        <w:rPr>
+          <w:rFonts w:ascii="Book Antiqua" w:hAnsi="Book Antiqua"/>
+          <w:sz w:val="24"/>
+          <w:szCs w:val="24"/>
+        </w:rPr>
+        <w:tab/>
+      </w:r>
+      <w:r>
+        <w:rPr>
+          <w:rFonts w:ascii="Book Antiqua" w:hAnsi="Book Antiqua"/>
+          <w:sz w:val="24"/>
+          <w:szCs w:val="24"/>
+        </w:rPr>
         <w:t>6 M</w:t>
       </w:r>
     </w:p>
@@ -2012,55 +3629,155 @@
           <w:sz w:val="24"/>
           <w:szCs w:val="24"/>
         </w:rPr>
-        <w:t xml:space="preserve">   b)  Write short note on different location data sources?</w:t>
-      </w:r>
-      <w:r>
-        <w:rPr>
-          <w:rFonts w:ascii="Book Antiqua" w:hAnsi="Book Antiqua"/>
-          <w:sz w:val="24"/>
-          <w:szCs w:val="24"/>
-        </w:rPr>
-        <w:tab/>
-      </w:r>
-      <w:r>
-        <w:rPr>
-          <w:rFonts w:ascii="Book Antiqua" w:hAnsi="Book Antiqua"/>
-          <w:sz w:val="24"/>
-          <w:szCs w:val="24"/>
-        </w:rPr>
-        <w:tab/>
-      </w:r>
-      <w:r>
-        <w:rPr>
-          <w:rFonts w:ascii="Book Antiqua" w:hAnsi="Book Antiqua"/>
-          <w:sz w:val="24"/>
-          <w:szCs w:val="24"/>
-        </w:rPr>
-        <w:tab/>
-      </w:r>
-      <w:r>
-        <w:rPr>
-          <w:rFonts w:ascii="Book Antiqua" w:hAnsi="Book Antiqua"/>
-          <w:sz w:val="24"/>
-          <w:szCs w:val="24"/>
-        </w:rPr>
-        <w:tab/>
-      </w:r>
-      <w:r>
-        <w:rPr>
-          <w:rFonts w:ascii="Book Antiqua" w:hAnsi="Book Antiqua"/>
-          <w:sz w:val="24"/>
-          <w:szCs w:val="24"/>
-        </w:rPr>
-        <w:tab/>
-      </w:r>
-      <w:r>
-        <w:rPr>
-          <w:rFonts w:ascii="Book Antiqua" w:hAnsi="Book Antiqua"/>
-          <w:sz w:val="24"/>
-          <w:szCs w:val="24"/>
-        </w:rPr>
-        <w:tab/>
+        <w:t xml:space="preserve">   b)</w:t>
+      </w:r>
+      <w:r>
+        <w:rPr>
+          <w:rFonts w:ascii="Book Antiqua" w:hAnsi="Book Antiqua"/>
+          <w:sz w:val="24"/>
+          <w:szCs w:val="24"/>
+        </w:rPr>
+        <w:t xml:space="preserve"> </w:t>
+      </w:r>
+      <w:r>
+        <w:rPr>
+          <w:rFonts w:ascii="Book Antiqua" w:hAnsi="Book Antiqua"/>
+          <w:bCs/>
+          <w:sz w:val="20"/>
+          <w:szCs w:val="20"/>
+        </w:rPr>
+        <w:t>QUESTION</w:t>
+      </w:r>
+      <w:r>
+        <w:rPr>
+          <w:rFonts w:ascii="Book Antiqua" w:hAnsi="Book Antiqua"/>
+          <w:bCs/>
+          <w:sz w:val="20"/>
+          <w:szCs w:val="20"/>
+        </w:rPr>
+        <w:t>9</w:t>
+      </w:r>
+      <w:r>
+        <w:rPr>
+          <w:rFonts w:ascii="Book Antiqua" w:hAnsi="Book Antiqua"/>
+          <w:bCs/>
+          <w:sz w:val="20"/>
+          <w:szCs w:val="20"/>
+        </w:rPr>
+        <w:t>_</w:t>
+      </w:r>
+      <w:r>
+        <w:rPr>
+          <w:rFonts w:ascii="Book Antiqua" w:hAnsi="Book Antiqua"/>
+          <w:bCs/>
+          <w:sz w:val="20"/>
+          <w:szCs w:val="20"/>
+        </w:rPr>
+        <w:t>B</w:t>
+      </w:r>
+      <w:r>
+        <w:rPr>
+          <w:rFonts w:ascii="Book Antiqua" w:hAnsi="Book Antiqua"/>
+          <w:bCs/>
+          <w:sz w:val="20"/>
+          <w:szCs w:val="20"/>
+        </w:rPr>
+        <w:tab/>
+      </w:r>
+      <w:r>
+        <w:rPr>
+          <w:rFonts w:ascii="Book Antiqua" w:hAnsi="Book Antiqua"/>
+          <w:sz w:val="24"/>
+          <w:szCs w:val="24"/>
+        </w:rPr>
+        <w:tab/>
+      </w:r>
+      <w:r>
+        <w:rPr>
+          <w:rFonts w:ascii="Book Antiqua" w:hAnsi="Book Antiqua"/>
+          <w:sz w:val="24"/>
+          <w:szCs w:val="24"/>
+        </w:rPr>
+        <w:tab/>
+      </w:r>
+      <w:r>
+        <w:rPr>
+          <w:rFonts w:ascii="Book Antiqua" w:hAnsi="Book Antiqua"/>
+          <w:sz w:val="24"/>
+          <w:szCs w:val="24"/>
+        </w:rPr>
+        <w:tab/>
+      </w:r>
+      <w:r>
+        <w:rPr>
+          <w:rFonts w:ascii="Book Antiqua" w:hAnsi="Book Antiqua"/>
+          <w:sz w:val="24"/>
+          <w:szCs w:val="24"/>
+        </w:rPr>
+        <w:tab/>
+      </w:r>
+      <w:r>
+        <w:rPr>
+          <w:rFonts w:ascii="Book Antiqua" w:hAnsi="Book Antiqua"/>
+          <w:sz w:val="24"/>
+          <w:szCs w:val="24"/>
+        </w:rPr>
+        <w:tab/>
+      </w:r>
+      <w:r>
+        <w:rPr>
+          <w:rFonts w:ascii="Book Antiqua" w:hAnsi="Book Antiqua"/>
+          <w:sz w:val="24"/>
+          <w:szCs w:val="24"/>
+        </w:rPr>
+        <w:tab/>
+      </w:r>
+      <w:r>
+        <w:rPr>
+          <w:rFonts w:ascii="Book Antiqua" w:hAnsi="Book Antiqua"/>
+          <w:sz w:val="24"/>
+          <w:szCs w:val="24"/>
+        </w:rPr>
+        <w:tab/>
+      </w:r>
+      <w:r>
+        <w:rPr>
+          <w:rFonts w:ascii="Book Antiqua" w:hAnsi="Book Antiqua"/>
+          <w:sz w:val="24"/>
+          <w:szCs w:val="24"/>
+        </w:rPr>
+        <w:tab/>
+      </w:r>
+      <w:r>
+        <w:rPr>
+          <w:rFonts w:ascii="Book Antiqua" w:hAnsi="Book Antiqua"/>
+          <w:sz w:val="24"/>
+          <w:szCs w:val="24"/>
+        </w:rPr>
+        <w:tab/>
+      </w:r>
+      <w:r>
+        <w:rPr>
+          <w:rFonts w:ascii="Book Antiqua" w:hAnsi="Book Antiqua"/>
+          <w:sz w:val="24"/>
+          <w:szCs w:val="24"/>
+        </w:rPr>
+        <w:tab/>
+      </w:r>
+      <w:r>
+        <w:rPr>
+          <w:rFonts w:ascii="Book Antiqua" w:hAnsi="Book Antiqua"/>
+          <w:sz w:val="24"/>
+          <w:szCs w:val="24"/>
+        </w:rPr>
+        <w:tab/>
+      </w:r>
+      <w:r>
+        <w:rPr>
+          <w:rFonts w:ascii="Book Antiqua" w:hAnsi="Book Antiqua"/>
+          <w:sz w:val="24"/>
+          <w:szCs w:val="24"/>
+        </w:rPr>
         <w:t xml:space="preserve">6 M       </w:t>
       </w:r>
     </w:p>
@@ -2080,39 +3797,165 @@
           <w:sz w:val="24"/>
           <w:szCs w:val="24"/>
         </w:rPr>
-        <w:t xml:space="preserve">    c)  Discuss any two application of augmented reality, used in real-life.</w:t>
-      </w:r>
-      <w:r>
-        <w:rPr>
-          <w:rFonts w:ascii="Book Antiqua" w:hAnsi="Book Antiqua"/>
-          <w:sz w:val="24"/>
-          <w:szCs w:val="24"/>
-        </w:rPr>
-        <w:tab/>
-      </w:r>
-      <w:r>
-        <w:rPr>
-          <w:rFonts w:ascii="Book Antiqua" w:hAnsi="Book Antiqua"/>
-          <w:sz w:val="24"/>
-          <w:szCs w:val="24"/>
-        </w:rPr>
-        <w:tab/>
-      </w:r>
-      <w:r>
-        <w:rPr>
-          <w:rFonts w:ascii="Book Antiqua" w:hAnsi="Book Antiqua"/>
-          <w:sz w:val="24"/>
-          <w:szCs w:val="24"/>
-        </w:rPr>
-        <w:tab/>
-      </w:r>
-      <w:r>
-        <w:rPr>
-          <w:rFonts w:ascii="Book Antiqua" w:hAnsi="Book Antiqua"/>
-          <w:sz w:val="24"/>
-          <w:szCs w:val="24"/>
-        </w:rPr>
-        <w:t xml:space="preserve">            </w:t>
+        <w:t xml:space="preserve">    c)</w:t>
+      </w:r>
+      <w:r>
+        <w:rPr>
+          <w:rFonts w:ascii="Book Antiqua" w:hAnsi="Book Antiqua"/>
+          <w:sz w:val="24"/>
+          <w:szCs w:val="24"/>
+        </w:rPr>
+        <w:t xml:space="preserve"> </w:t>
+      </w:r>
+      <w:r>
+        <w:rPr>
+          <w:rFonts w:ascii="Book Antiqua" w:hAnsi="Book Antiqua"/>
+          <w:bCs/>
+          <w:sz w:val="20"/>
+          <w:szCs w:val="20"/>
+        </w:rPr>
+        <w:t>QUESTION</w:t>
+      </w:r>
+      <w:r>
+        <w:rPr>
+          <w:rFonts w:ascii="Book Antiqua" w:hAnsi="Book Antiqua"/>
+          <w:bCs/>
+          <w:sz w:val="20"/>
+          <w:szCs w:val="20"/>
+        </w:rPr>
+        <w:t>9</w:t>
+      </w:r>
+      <w:r>
+        <w:rPr>
+          <w:rFonts w:ascii="Book Antiqua" w:hAnsi="Book Antiqua"/>
+          <w:bCs/>
+          <w:sz w:val="20"/>
+          <w:szCs w:val="20"/>
+        </w:rPr>
+        <w:t>_</w:t>
+      </w:r>
+      <w:r>
+        <w:rPr>
+          <w:rFonts w:ascii="Book Antiqua" w:hAnsi="Book Antiqua"/>
+          <w:bCs/>
+          <w:sz w:val="20"/>
+          <w:szCs w:val="20"/>
+        </w:rPr>
+        <w:t>C</w:t>
+      </w:r>
+      <w:r>
+        <w:rPr>
+          <w:rFonts w:ascii="Book Antiqua" w:hAnsi="Book Antiqua"/>
+          <w:bCs/>
+          <w:sz w:val="20"/>
+          <w:szCs w:val="20"/>
+        </w:rPr>
+        <w:tab/>
+      </w:r>
+      <w:r>
+        <w:rPr>
+          <w:rFonts w:ascii="Book Antiqua" w:hAnsi="Book Antiqua"/>
+          <w:sz w:val="24"/>
+          <w:szCs w:val="24"/>
+        </w:rPr>
+        <w:tab/>
+      </w:r>
+      <w:r>
+        <w:rPr>
+          <w:rFonts w:ascii="Book Antiqua" w:hAnsi="Book Antiqua"/>
+          <w:sz w:val="24"/>
+          <w:szCs w:val="24"/>
+        </w:rPr>
+        <w:tab/>
+      </w:r>
+      <w:r>
+        <w:rPr>
+          <w:rFonts w:ascii="Book Antiqua" w:hAnsi="Book Antiqua"/>
+          <w:sz w:val="24"/>
+          <w:szCs w:val="24"/>
+        </w:rPr>
+        <w:tab/>
+      </w:r>
+      <w:r>
+        <w:rPr>
+          <w:rFonts w:ascii="Book Antiqua" w:hAnsi="Book Antiqua"/>
+          <w:sz w:val="24"/>
+          <w:szCs w:val="24"/>
+        </w:rPr>
+        <w:t xml:space="preserve">      </w:t>
+      </w:r>
+      <w:r>
+        <w:rPr>
+          <w:rFonts w:ascii="Book Antiqua" w:hAnsi="Book Antiqua"/>
+          <w:sz w:val="24"/>
+          <w:szCs w:val="24"/>
+        </w:rPr>
+        <w:tab/>
+      </w:r>
+      <w:r>
+        <w:rPr>
+          <w:rFonts w:ascii="Book Antiqua" w:hAnsi="Book Antiqua"/>
+          <w:sz w:val="24"/>
+          <w:szCs w:val="24"/>
+        </w:rPr>
+        <w:tab/>
+      </w:r>
+      <w:r>
+        <w:rPr>
+          <w:rFonts w:ascii="Book Antiqua" w:hAnsi="Book Antiqua"/>
+          <w:sz w:val="24"/>
+          <w:szCs w:val="24"/>
+        </w:rPr>
+        <w:tab/>
+      </w:r>
+      <w:r>
+        <w:rPr>
+          <w:rFonts w:ascii="Book Antiqua" w:hAnsi="Book Antiqua"/>
+          <w:sz w:val="24"/>
+          <w:szCs w:val="24"/>
+        </w:rPr>
+        <w:tab/>
+      </w:r>
+      <w:r>
+        <w:rPr>
+          <w:rFonts w:ascii="Book Antiqua" w:hAnsi="Book Antiqua"/>
+          <w:sz w:val="24"/>
+          <w:szCs w:val="24"/>
+        </w:rPr>
+        <w:tab/>
+      </w:r>
+      <w:r>
+        <w:rPr>
+          <w:rFonts w:ascii="Book Antiqua" w:hAnsi="Book Antiqua"/>
+          <w:sz w:val="24"/>
+          <w:szCs w:val="24"/>
+        </w:rPr>
+        <w:tab/>
+      </w:r>
+      <w:r>
+        <w:rPr>
+          <w:rFonts w:ascii="Book Antiqua" w:hAnsi="Book Antiqua"/>
+          <w:sz w:val="24"/>
+          <w:szCs w:val="24"/>
+        </w:rPr>
+        <w:tab/>
+        <w:t xml:space="preserve">    </w:t>
+      </w:r>
+      <w:r>
+        <w:rPr>
+          <w:rFonts w:ascii="Book Antiqua" w:hAnsi="Book Antiqua"/>
+          <w:sz w:val="24"/>
+          <w:szCs w:val="24"/>
+        </w:rPr>
+        <w:t xml:space="preserve">      </w:t>
+      </w:r>
+      <w:r>
+        <w:rPr>
+          <w:rFonts w:ascii="Book Antiqua" w:hAnsi="Book Antiqua"/>
+          <w:sz w:val="24"/>
+          <w:szCs w:val="24"/>
+        </w:rPr>
+        <w:tab/>
       </w:r>
       <w:r>
         <w:rPr>
@@ -2174,7 +4017,97 @@
           <w:sz w:val="24"/>
           <w:szCs w:val="24"/>
         </w:rPr>
-        <w:t>Q.10. a) Enlist &amp; explain different sensors used in smart phone.</w:t>
+        <w:t>Q.10. a)</w:t>
+      </w:r>
+      <w:r>
+        <w:rPr>
+          <w:rFonts w:ascii="Book Antiqua" w:eastAsia="Times New Roman" w:hAnsi="Book Antiqua" w:cs="Times New Roman"/>
+          <w:color w:val="000000" w:themeColor="text1"/>
+          <w:sz w:val="24"/>
+          <w:szCs w:val="24"/>
+        </w:rPr>
+        <w:t xml:space="preserve"> </w:t>
+      </w:r>
+      <w:r>
+        <w:rPr>
+          <w:rFonts w:ascii="Book Antiqua" w:hAnsi="Book Antiqua"/>
+          <w:bCs/>
+          <w:sz w:val="20"/>
+          <w:szCs w:val="20"/>
+        </w:rPr>
+        <w:t>QUESTION</w:t>
+      </w:r>
+      <w:r>
+        <w:rPr>
+          <w:rFonts w:ascii="Book Antiqua" w:hAnsi="Book Antiqua"/>
+          <w:bCs/>
+          <w:sz w:val="20"/>
+          <w:szCs w:val="20"/>
+        </w:rPr>
+        <w:t>10</w:t>
+      </w:r>
+      <w:r>
+        <w:rPr>
+          <w:rFonts w:ascii="Book Antiqua" w:hAnsi="Book Antiqua"/>
+          <w:bCs/>
+          <w:sz w:val="20"/>
+          <w:szCs w:val="20"/>
+        </w:rPr>
+        <w:t>_A</w:t>
+      </w:r>
+      <w:r>
+        <w:rPr>
+          <w:rFonts w:ascii="Book Antiqua" w:hAnsi="Book Antiqua"/>
+          <w:bCs/>
+          <w:sz w:val="20"/>
+          <w:szCs w:val="20"/>
+        </w:rPr>
+        <w:tab/>
+      </w:r>
+      <w:r>
+        <w:rPr>
+          <w:rFonts w:ascii="Book Antiqua" w:eastAsia="Times New Roman" w:hAnsi="Book Antiqua" w:cs="Times New Roman"/>
+          <w:color w:val="000000" w:themeColor="text1"/>
+          <w:sz w:val="24"/>
+          <w:szCs w:val="24"/>
+        </w:rPr>
+        <w:tab/>
+      </w:r>
+      <w:r>
+        <w:rPr>
+          <w:rFonts w:ascii="Book Antiqua" w:eastAsia="Times New Roman" w:hAnsi="Book Antiqua" w:cs="Times New Roman"/>
+          <w:color w:val="000000" w:themeColor="text1"/>
+          <w:sz w:val="24"/>
+          <w:szCs w:val="24"/>
+        </w:rPr>
+        <w:tab/>
+      </w:r>
+      <w:r>
+        <w:rPr>
+          <w:rFonts w:ascii="Book Antiqua" w:eastAsia="Times New Roman" w:hAnsi="Book Antiqua" w:cs="Times New Roman"/>
+          <w:color w:val="000000" w:themeColor="text1"/>
+          <w:sz w:val="24"/>
+          <w:szCs w:val="24"/>
+        </w:rPr>
+        <w:tab/>
+      </w:r>
+      <w:r>
+        <w:rPr>
+          <w:rFonts w:ascii="Book Antiqua" w:eastAsia="Times New Roman" w:hAnsi="Book Antiqua" w:cs="Times New Roman"/>
+          <w:color w:val="000000" w:themeColor="text1"/>
+          <w:sz w:val="24"/>
+          <w:szCs w:val="24"/>
+        </w:rPr>
+        <w:tab/>
+      </w:r>
+      <w:r>
+        <w:rPr>
+          <w:rFonts w:ascii="Book Antiqua" w:eastAsia="Times New Roman" w:hAnsi="Book Antiqua" w:cs="Times New Roman"/>
+          <w:color w:val="000000" w:themeColor="text1"/>
+          <w:sz w:val="24"/>
+          <w:szCs w:val="24"/>
+        </w:rPr>
+        <w:tab/>
       </w:r>
       <w:r>
         <w:rPr>
@@ -2249,7 +4182,133 @@
           <w:sz w:val="24"/>
           <w:szCs w:val="24"/>
         </w:rPr>
-        <w:t xml:space="preserve"> b) Explain any two applications of wearable computing in healthcare domain.</w:t>
+        <w:t xml:space="preserve"> b)</w:t>
+      </w:r>
+      <w:r>
+        <w:rPr>
+          <w:rFonts w:ascii="Book Antiqua" w:eastAsia="Times New Roman" w:hAnsi="Book Antiqua" w:cs="Times New Roman"/>
+          <w:color w:val="000000" w:themeColor="text1"/>
+          <w:sz w:val="24"/>
+          <w:szCs w:val="24"/>
+        </w:rPr>
+        <w:t xml:space="preserve"> </w:t>
+      </w:r>
+      <w:r>
+        <w:rPr>
+          <w:rFonts w:ascii="Book Antiqua" w:hAnsi="Book Antiqua"/>
+          <w:bCs/>
+          <w:sz w:val="20"/>
+          <w:szCs w:val="20"/>
+        </w:rPr>
+        <w:t>QUESTION</w:t>
+      </w:r>
+      <w:r>
+        <w:rPr>
+          <w:rFonts w:ascii="Book Antiqua" w:hAnsi="Book Antiqua"/>
+          <w:bCs/>
+          <w:sz w:val="20"/>
+          <w:szCs w:val="20"/>
+        </w:rPr>
+        <w:t>10</w:t>
+      </w:r>
+      <w:r>
+        <w:rPr>
+          <w:rFonts w:ascii="Book Antiqua" w:hAnsi="Book Antiqua"/>
+          <w:bCs/>
+          <w:sz w:val="20"/>
+          <w:szCs w:val="20"/>
+        </w:rPr>
+        <w:t>_</w:t>
+      </w:r>
+      <w:r>
+        <w:rPr>
+          <w:rFonts w:ascii="Book Antiqua" w:hAnsi="Book Antiqua"/>
+          <w:bCs/>
+          <w:sz w:val="20"/>
+          <w:szCs w:val="20"/>
+        </w:rPr>
+        <w:t>B</w:t>
+      </w:r>
+      <w:r>
+        <w:rPr>
+          <w:rFonts w:ascii="Book Antiqua" w:hAnsi="Book Antiqua"/>
+          <w:bCs/>
+          <w:sz w:val="20"/>
+          <w:szCs w:val="20"/>
+        </w:rPr>
+        <w:tab/>
+      </w:r>
+      <w:r>
+        <w:rPr>
+          <w:rFonts w:ascii="Book Antiqua" w:eastAsia="Times New Roman" w:hAnsi="Book Antiqua" w:cs="Times New Roman"/>
+          <w:color w:val="000000" w:themeColor="text1"/>
+          <w:sz w:val="24"/>
+          <w:szCs w:val="24"/>
+        </w:rPr>
+        <w:tab/>
+      </w:r>
+      <w:r>
+        <w:rPr>
+          <w:rFonts w:ascii="Book Antiqua" w:eastAsia="Times New Roman" w:hAnsi="Book Antiqua" w:cs="Times New Roman"/>
+          <w:color w:val="000000" w:themeColor="text1"/>
+          <w:sz w:val="24"/>
+          <w:szCs w:val="24"/>
+        </w:rPr>
+        <w:tab/>
+      </w:r>
+      <w:r>
+        <w:rPr>
+          <w:rFonts w:ascii="Book Antiqua" w:eastAsia="Times New Roman" w:hAnsi="Book Antiqua" w:cs="Times New Roman"/>
+          <w:color w:val="000000" w:themeColor="text1"/>
+          <w:sz w:val="24"/>
+          <w:szCs w:val="24"/>
+        </w:rPr>
+        <w:tab/>
+      </w:r>
+      <w:r>
+        <w:rPr>
+          <w:rFonts w:ascii="Book Antiqua" w:eastAsia="Times New Roman" w:hAnsi="Book Antiqua" w:cs="Times New Roman"/>
+          <w:color w:val="000000" w:themeColor="text1"/>
+          <w:sz w:val="24"/>
+          <w:szCs w:val="24"/>
+        </w:rPr>
+        <w:tab/>
+      </w:r>
+      <w:r>
+        <w:rPr>
+          <w:rFonts w:ascii="Book Antiqua" w:eastAsia="Times New Roman" w:hAnsi="Book Antiqua" w:cs="Times New Roman"/>
+          <w:color w:val="000000" w:themeColor="text1"/>
+          <w:sz w:val="24"/>
+          <w:szCs w:val="24"/>
+        </w:rPr>
+        <w:tab/>
+      </w:r>
+      <w:r>
+        <w:rPr>
+          <w:rFonts w:ascii="Book Antiqua" w:eastAsia="Times New Roman" w:hAnsi="Book Antiqua" w:cs="Times New Roman"/>
+          <w:color w:val="000000" w:themeColor="text1"/>
+          <w:sz w:val="24"/>
+          <w:szCs w:val="24"/>
+        </w:rPr>
+        <w:tab/>
+      </w:r>
+      <w:r>
+        <w:rPr>
+          <w:rFonts w:ascii="Book Antiqua" w:eastAsia="Times New Roman" w:hAnsi="Book Antiqua" w:cs="Times New Roman"/>
+          <w:color w:val="000000" w:themeColor="text1"/>
+          <w:sz w:val="24"/>
+          <w:szCs w:val="24"/>
+        </w:rPr>
+        <w:tab/>
+      </w:r>
+      <w:r>
+        <w:rPr>
+          <w:rFonts w:ascii="Book Antiqua" w:eastAsia="Times New Roman" w:hAnsi="Book Antiqua" w:cs="Times New Roman"/>
+          <w:color w:val="000000" w:themeColor="text1"/>
+          <w:sz w:val="24"/>
+          <w:szCs w:val="24"/>
+        </w:rPr>
+        <w:tab/>
       </w:r>
       <w:r>
         <w:rPr>
@@ -2314,7 +4373,106 @@
           <w:sz w:val="24"/>
           <w:szCs w:val="24"/>
         </w:rPr>
-        <w:t xml:space="preserve"> c) What is location tracking &amp; explain different ways of location tracking.</w:t>
+        <w:t xml:space="preserve"> c)</w:t>
+      </w:r>
+      <w:r>
+        <w:rPr>
+          <w:rFonts w:ascii="Book Antiqua" w:eastAsia="Times New Roman" w:hAnsi="Book Antiqua" w:cs="Times New Roman"/>
+          <w:color w:val="000000" w:themeColor="text1"/>
+          <w:sz w:val="24"/>
+          <w:szCs w:val="24"/>
+        </w:rPr>
+        <w:t xml:space="preserve"> </w:t>
+      </w:r>
+      <w:r>
+        <w:rPr>
+          <w:rFonts w:ascii="Book Antiqua" w:hAnsi="Book Antiqua"/>
+          <w:bCs/>
+          <w:sz w:val="20"/>
+          <w:szCs w:val="20"/>
+        </w:rPr>
+        <w:t>QUESTION10_</w:t>
+      </w:r>
+      <w:r>
+        <w:rPr>
+          <w:rFonts w:ascii="Book Antiqua" w:hAnsi="Book Antiqua"/>
+          <w:bCs/>
+          <w:sz w:val="20"/>
+          <w:szCs w:val="20"/>
+        </w:rPr>
+        <w:t>C</w:t>
+      </w:r>
+      <w:r>
+        <w:rPr>
+          <w:rFonts w:ascii="Book Antiqua" w:hAnsi="Book Antiqua"/>
+          <w:bCs/>
+          <w:sz w:val="20"/>
+          <w:szCs w:val="20"/>
+        </w:rPr>
+        <w:tab/>
+      </w:r>
+      <w:r>
+        <w:rPr>
+          <w:rFonts w:ascii="Book Antiqua" w:hAnsi="Book Antiqua"/>
+          <w:bCs/>
+          <w:sz w:val="20"/>
+          <w:szCs w:val="20"/>
+        </w:rPr>
+        <w:tab/>
+      </w:r>
+      <w:r>
+        <w:rPr>
+          <w:rFonts w:ascii="Book Antiqua" w:hAnsi="Book Antiqua"/>
+          <w:bCs/>
+          <w:sz w:val="20"/>
+          <w:szCs w:val="20"/>
+        </w:rPr>
+        <w:tab/>
+      </w:r>
+      <w:r>
+        <w:rPr>
+          <w:rFonts w:ascii="Book Antiqua" w:hAnsi="Book Antiqua"/>
+          <w:bCs/>
+          <w:sz w:val="20"/>
+          <w:szCs w:val="20"/>
+        </w:rPr>
+        <w:tab/>
+      </w:r>
+      <w:r>
+        <w:rPr>
+          <w:rFonts w:ascii="Book Antiqua" w:hAnsi="Book Antiqua"/>
+          <w:bCs/>
+          <w:sz w:val="20"/>
+          <w:szCs w:val="20"/>
+        </w:rPr>
+        <w:tab/>
+      </w:r>
+      <w:r>
+        <w:rPr>
+          <w:rFonts w:ascii="Book Antiqua" w:hAnsi="Book Antiqua"/>
+          <w:bCs/>
+          <w:sz w:val="20"/>
+          <w:szCs w:val="20"/>
+        </w:rPr>
+        <w:tab/>
+      </w:r>
+      <w:r>
+        <w:rPr>
+          <w:rFonts w:ascii="Book Antiqua" w:hAnsi="Book Antiqua"/>
+          <w:bCs/>
+          <w:sz w:val="20"/>
+          <w:szCs w:val="20"/>
+        </w:rPr>
+        <w:tab/>
+      </w:r>
+      <w:r>
+        <w:rPr>
+          <w:rFonts w:ascii="Book Antiqua" w:hAnsi="Book Antiqua"/>
+          <w:bCs/>
+          <w:sz w:val="20"/>
+          <w:szCs w:val="20"/>
+        </w:rPr>
+        <w:tab/>
       </w:r>
       <w:r>
         <w:rPr>
@@ -2527,7 +4685,7 @@
     <w:lsdException w:name="Table Web 2" w:semiHidden="1" w:unhideWhenUsed="1"/>
     <w:lsdException w:name="Table Web 3" w:semiHidden="1" w:unhideWhenUsed="1"/>
     <w:lsdException w:name="Balloon Text" w:semiHidden="1" w:unhideWhenUsed="1"/>
-    <w:lsdException w:name="Table Grid" w:semiHidden="1" w:uiPriority="59" w:unhideWhenUsed="1"/>
+    <w:lsdException w:name="Table Grid" w:uiPriority="59"/>
     <w:lsdException w:name="Table Theme" w:semiHidden="1" w:unhideWhenUsed="1"/>
     <w:lsdException w:name="Placeholder Text" w:semiHidden="1"/>
     <w:lsdException w:name="No Spacing" w:uiPriority="1" w:qFormat="1"/>
@@ -2787,6 +4945,23 @@
     <w:pPr>
       <w:widowControl w:val="0"/>
       <w:suppressLineNumbers/>
+      <w:suppressAutoHyphens/>
+      <w:autoSpaceDN w:val="0"/>
+      <w:spacing w:after="0" w:line="240" w:lineRule="auto"/>
+      <w:textAlignment w:val="baseline"/>
+    </w:pPr>
+    <w:rPr>
+      <w:rFonts w:ascii="Liberation Serif" w:eastAsia="Droid Sans Fallback" w:hAnsi="Liberation Serif" w:cs="FreeSans"/>
+      <w:kern w:val="3"/>
+      <w:sz w:val="24"/>
+      <w:szCs w:val="24"/>
+    </w:rPr>
+  </w:style>
+  <w:style w:type="paragraph" w:customStyle="1" w:styleId="Standard">
+    <w:name w:val="Standard"/>
+    <w:rsid w:val="00EA3D09"/>
+    <w:pPr>
+      <w:widowControl w:val="0"/>
       <w:suppressAutoHyphens/>
       <w:autoSpaceDN w:val="0"/>
       <w:spacing w:after="0" w:line="240" w:lineRule="auto"/>

</xml_diff>